<commit_message>
corregi los valores de el 110 eran los mismos que el del 100
</commit_message>
<xml_diff>
--- a/InformeDeFisica2.0.docx
+++ b/InformeDeFisica2.0.docx
@@ -1,6 +1,6 @@
 
 <file path=word/document.xml><?xml version="1.0" encoding="utf-8"?>
-<w:document xmlns:ve="http://schemas.openxmlformats.org/markup-compatibility/2006" xmlns:o="urn:schemas-microsoft-com:office:office" xmlns:r="http://schemas.openxmlformats.org/officeDocument/2006/relationships" xmlns:m="http://schemas.openxmlformats.org/officeDocument/2006/math" xmlns:v="urn:schemas-microsoft-com:vml" xmlns:wp="http://schemas.openxmlformats.org/drawingml/2006/wordprocessingDrawing" xmlns:w10="urn:schemas-microsoft-com:office:word" xmlns:w="http://schemas.openxmlformats.org/wordprocessingml/2006/main" xmlns:wne="http://schemas.microsoft.com/office/word/2006/wordml">
+<w:document xmlns:wpc="http://schemas.microsoft.com/office/word/2010/wordprocessingCanvas" xmlns:mc="http://schemas.openxmlformats.org/markup-compatibility/2006" xmlns:o="urn:schemas-microsoft-com:office:office" xmlns:r="http://schemas.openxmlformats.org/officeDocument/2006/relationships" xmlns:m="http://schemas.openxmlformats.org/officeDocument/2006/math" xmlns:v="urn:schemas-microsoft-com:vml" xmlns:wp14="http://schemas.microsoft.com/office/word/2010/wordprocessingDrawing" xmlns:wp="http://schemas.openxmlformats.org/drawingml/2006/wordprocessingDrawing" xmlns:w10="urn:schemas-microsoft-com:office:word" xmlns:w="http://schemas.openxmlformats.org/wordprocessingml/2006/main" xmlns:w14="http://schemas.microsoft.com/office/word/2010/wordml" xmlns:wpg="http://schemas.microsoft.com/office/word/2010/wordprocessingGroup" xmlns:wpi="http://schemas.microsoft.com/office/word/2010/wordprocessingInk" xmlns:wne="http://schemas.microsoft.com/office/word/2006/wordml" xmlns:wps="http://schemas.microsoft.com/office/word/2010/wordprocessingShape" mc:Ignorable="w14 wp14">
   <w:body>
     <w:p>
       <w:pPr>
@@ -649,9 +649,9 @@
           <w:lang w:val="en-US"/>
         </w:rPr>
         <w:sectPr>
-          <w:headerReference w:type="default" r:id="rId8"/>
-          <w:footerReference w:type="even" r:id="rId9"/>
-          <w:footerReference w:type="default" r:id="rId10"/>
+          <w:headerReference w:type="default" r:id="rId9"/>
+          <w:footerReference w:type="even" r:id="rId10"/>
+          <w:footerReference w:type="default" r:id="rId11"/>
           <w:pgSz w:w="11906" w:h="16838"/>
           <w:pgMar w:top="1701" w:right="1701" w:bottom="1418" w:left="1701" w:header="709" w:footer="709" w:gutter="0"/>
           <w:cols w:space="708"/>
@@ -1145,7 +1145,7 @@
                     <pic:cNvPicPr/>
                   </pic:nvPicPr>
                   <pic:blipFill rotWithShape="1">
-                    <a:blip r:embed="rId11" cstate="print"/>
+                    <a:blip r:embed="rId12" cstate="print"/>
                     <a:srcRect l="40776" t="71489" r="51669" b="23808"/>
                     <a:stretch/>
                   </pic:blipFill>
@@ -1162,7 +1162,7 @@
                     </a:ln>
                     <a:extLst>
                       <a:ext uri="{53640926-AAD7-44D8-BBD7-CCE9431645EC}">
-                        <a14:shadowObscured xmlns:a14="http://schemas.microsoft.com/office/drawing/2010/main" xmlns:wps="http://schemas.microsoft.com/office/word/2010/wordprocessingShape" xmlns:wpi="http://schemas.microsoft.com/office/word/2010/wordprocessingInk" xmlns:wpg="http://schemas.microsoft.com/office/word/2010/wordprocessingGroup" xmlns:w14="http://schemas.microsoft.com/office/word/2010/wordml" xmlns:w="http://schemas.openxmlformats.org/wordprocessingml/2006/main" xmlns:w10="urn:schemas-microsoft-com:office:word" xmlns:wp14="http://schemas.microsoft.com/office/word/2010/wordprocessingDrawing" xmlns:v="urn:schemas-microsoft-com:vml" xmlns:o="urn:schemas-microsoft-com:office:office" xmlns:mc="http://schemas.openxmlformats.org/markup-compatibility/2006" xmlns:wpc="http://schemas.microsoft.com/office/word/2010/wordprocessingCanvas" xmlns=""/>
+                        <a14:shadowObscured xmlns:a14="http://schemas.microsoft.com/office/drawing/2010/main"/>
                       </a:ext>
                     </a:extLst>
                   </pic:spPr>
@@ -1655,7 +1655,7 @@
                     <pic:cNvPicPr/>
                   </pic:nvPicPr>
                   <pic:blipFill rotWithShape="1">
-                    <a:blip r:embed="rId12" cstate="print"/>
+                    <a:blip r:embed="rId13" cstate="print"/>
                     <a:srcRect l="40828" t="59735" r="52270" b="34202"/>
                     <a:stretch/>
                   </pic:blipFill>
@@ -1672,7 +1672,7 @@
                     </a:ln>
                     <a:extLst>
                       <a:ext uri="{53640926-AAD7-44D8-BBD7-CCE9431645EC}">
-                        <a14:shadowObscured xmlns:a14="http://schemas.microsoft.com/office/drawing/2010/main" xmlns:wps="http://schemas.microsoft.com/office/word/2010/wordprocessingShape" xmlns:wpi="http://schemas.microsoft.com/office/word/2010/wordprocessingInk" xmlns:wpg="http://schemas.microsoft.com/office/word/2010/wordprocessingGroup" xmlns:w14="http://schemas.microsoft.com/office/word/2010/wordml" xmlns:w="http://schemas.openxmlformats.org/wordprocessingml/2006/main" xmlns:w10="urn:schemas-microsoft-com:office:word" xmlns:wp14="http://schemas.microsoft.com/office/word/2010/wordprocessingDrawing" xmlns:v="urn:schemas-microsoft-com:vml" xmlns:o="urn:schemas-microsoft-com:office:office" xmlns:mc="http://schemas.openxmlformats.org/markup-compatibility/2006" xmlns:wpc="http://schemas.microsoft.com/office/word/2010/wordprocessingCanvas" xmlns=""/>
+                        <a14:shadowObscured xmlns:a14="http://schemas.microsoft.com/office/drawing/2010/main"/>
                       </a:ext>
                     </a:extLst>
                   </pic:spPr>
@@ -2291,7 +2291,7 @@
                     <pic:cNvPicPr/>
                   </pic:nvPicPr>
                   <pic:blipFill rotWithShape="1">
-                    <a:blip r:embed="rId13" cstate="print"/>
+                    <a:blip r:embed="rId14" cstate="print"/>
                     <a:srcRect l="54402" t="31133" r="39367" b="63138"/>
                     <a:stretch/>
                   </pic:blipFill>
@@ -2308,7 +2308,7 @@
                     </a:ln>
                     <a:extLst>
                       <a:ext uri="{53640926-AAD7-44D8-BBD7-CCE9431645EC}">
-                        <a14:shadowObscured xmlns:a14="http://schemas.microsoft.com/office/drawing/2010/main" xmlns:wps="http://schemas.microsoft.com/office/word/2010/wordprocessingShape" xmlns:wpi="http://schemas.microsoft.com/office/word/2010/wordprocessingInk" xmlns:wpg="http://schemas.microsoft.com/office/word/2010/wordprocessingGroup" xmlns:w14="http://schemas.microsoft.com/office/word/2010/wordml" xmlns:w="http://schemas.openxmlformats.org/wordprocessingml/2006/main" xmlns:w10="urn:schemas-microsoft-com:office:word" xmlns:wp14="http://schemas.microsoft.com/office/word/2010/wordprocessingDrawing" xmlns:v="urn:schemas-microsoft-com:vml" xmlns:o="urn:schemas-microsoft-com:office:office" xmlns:mc="http://schemas.openxmlformats.org/markup-compatibility/2006" xmlns:wpc="http://schemas.microsoft.com/office/word/2010/wordprocessingCanvas" xmlns=""/>
+                        <a14:shadowObscured xmlns:a14="http://schemas.microsoft.com/office/drawing/2010/main"/>
                       </a:ext>
                     </a:extLst>
                   </pic:spPr>
@@ -2754,7 +2754,7 @@
                     <pic:cNvPicPr/>
                   </pic:nvPicPr>
                   <pic:blipFill rotWithShape="1">
-                    <a:blip r:embed="rId14" cstate="print"/>
+                    <a:blip r:embed="rId15" cstate="print"/>
                     <a:srcRect l="54016" t="59260" r="39093" b="34302"/>
                     <a:stretch/>
                   </pic:blipFill>
@@ -2771,7 +2771,7 @@
                     </a:ln>
                     <a:extLst>
                       <a:ext uri="{53640926-AAD7-44D8-BBD7-CCE9431645EC}">
-                        <a14:shadowObscured xmlns:a14="http://schemas.microsoft.com/office/drawing/2010/main" xmlns:wps="http://schemas.microsoft.com/office/word/2010/wordprocessingShape" xmlns:wpi="http://schemas.microsoft.com/office/word/2010/wordprocessingInk" xmlns:wpg="http://schemas.microsoft.com/office/word/2010/wordprocessingGroup" xmlns:w14="http://schemas.microsoft.com/office/word/2010/wordml" xmlns:w="http://schemas.openxmlformats.org/wordprocessingml/2006/main" xmlns:w10="urn:schemas-microsoft-com:office:word" xmlns:wp14="http://schemas.microsoft.com/office/word/2010/wordprocessingDrawing" xmlns:v="urn:schemas-microsoft-com:vml" xmlns:o="urn:schemas-microsoft-com:office:office" xmlns:mc="http://schemas.openxmlformats.org/markup-compatibility/2006" xmlns:wpc="http://schemas.microsoft.com/office/word/2010/wordprocessingCanvas" xmlns=""/>
+                        <a14:shadowObscured xmlns:a14="http://schemas.microsoft.com/office/drawing/2010/main"/>
                       </a:ext>
                     </a:extLst>
                   </pic:spPr>
@@ -3026,7 +3026,7 @@
                     <pic:cNvPicPr/>
                   </pic:nvPicPr>
                   <pic:blipFill rotWithShape="1">
-                    <a:blip r:embed="rId15" cstate="print"/>
+                    <a:blip r:embed="rId16" cstate="print"/>
                     <a:srcRect l="52921" t="71874" r="38174" b="22471"/>
                     <a:stretch/>
                   </pic:blipFill>
@@ -3043,7 +3043,7 @@
                     </a:ln>
                     <a:extLst>
                       <a:ext uri="{53640926-AAD7-44D8-BBD7-CCE9431645EC}">
-                        <a14:shadowObscured xmlns:a14="http://schemas.microsoft.com/office/drawing/2010/main" xmlns:wps="http://schemas.microsoft.com/office/word/2010/wordprocessingShape" xmlns:wpi="http://schemas.microsoft.com/office/word/2010/wordprocessingInk" xmlns:wpg="http://schemas.microsoft.com/office/word/2010/wordprocessingGroup" xmlns:w14="http://schemas.microsoft.com/office/word/2010/wordml" xmlns:w="http://schemas.openxmlformats.org/wordprocessingml/2006/main" xmlns:w10="urn:schemas-microsoft-com:office:word" xmlns:wp14="http://schemas.microsoft.com/office/word/2010/wordprocessingDrawing" xmlns:v="urn:schemas-microsoft-com:vml" xmlns:o="urn:schemas-microsoft-com:office:office" xmlns:mc="http://schemas.openxmlformats.org/markup-compatibility/2006" xmlns:wpc="http://schemas.microsoft.com/office/word/2010/wordprocessingCanvas" xmlns=""/>
+                        <a14:shadowObscured xmlns:a14="http://schemas.microsoft.com/office/drawing/2010/main"/>
                       </a:ext>
                     </a:extLst>
                   </pic:spPr>
@@ -3780,7 +3780,7 @@
                     <pic:cNvPicPr/>
                   </pic:nvPicPr>
                   <pic:blipFill rotWithShape="1">
-                    <a:blip r:embed="rId16" cstate="print"/>
+                    <a:blip r:embed="rId17" cstate="print"/>
                     <a:srcRect l="47369" t="71358" r="39474" b="22247"/>
                     <a:stretch/>
                   </pic:blipFill>
@@ -3797,7 +3797,7 @@
                     </a:ln>
                     <a:extLst>
                       <a:ext uri="{53640926-AAD7-44D8-BBD7-CCE9431645EC}">
-                        <a14:shadowObscured xmlns:a14="http://schemas.microsoft.com/office/drawing/2010/main" xmlns:wps="http://schemas.microsoft.com/office/word/2010/wordprocessingShape" xmlns:wpi="http://schemas.microsoft.com/office/word/2010/wordprocessingInk" xmlns:wpg="http://schemas.microsoft.com/office/word/2010/wordprocessingGroup" xmlns:w14="http://schemas.microsoft.com/office/word/2010/wordml" xmlns:w="http://schemas.openxmlformats.org/wordprocessingml/2006/main" xmlns:w10="urn:schemas-microsoft-com:office:word" xmlns:wp14="http://schemas.microsoft.com/office/word/2010/wordprocessingDrawing" xmlns:v="urn:schemas-microsoft-com:vml" xmlns:o="urn:schemas-microsoft-com:office:office" xmlns:mc="http://schemas.openxmlformats.org/markup-compatibility/2006" xmlns:wpc="http://schemas.microsoft.com/office/word/2010/wordprocessingCanvas" xmlns=""/>
+                        <a14:shadowObscured xmlns:a14="http://schemas.microsoft.com/office/drawing/2010/main"/>
                       </a:ext>
                     </a:extLst>
                   </pic:spPr>
@@ -4132,7 +4132,7 @@
                     <pic:cNvPicPr/>
                   </pic:nvPicPr>
                   <pic:blipFill rotWithShape="1">
-                    <a:blip r:embed="rId17" cstate="print"/>
+                    <a:blip r:embed="rId18" cstate="print"/>
                     <a:srcRect l="31016" t="43449" r="58114" b="49896"/>
                     <a:stretch/>
                   </pic:blipFill>
@@ -4149,7 +4149,7 @@
                     </a:ln>
                     <a:extLst>
                       <a:ext uri="{53640926-AAD7-44D8-BBD7-CCE9431645EC}">
-                        <a14:shadowObscured xmlns:a14="http://schemas.microsoft.com/office/drawing/2010/main" xmlns:wps="http://schemas.microsoft.com/office/word/2010/wordprocessingShape" xmlns:wpi="http://schemas.microsoft.com/office/word/2010/wordprocessingInk" xmlns:wpg="http://schemas.microsoft.com/office/word/2010/wordprocessingGroup" xmlns:w14="http://schemas.microsoft.com/office/word/2010/wordml" xmlns:w="http://schemas.openxmlformats.org/wordprocessingml/2006/main" xmlns:w10="urn:schemas-microsoft-com:office:word" xmlns:wp14="http://schemas.microsoft.com/office/word/2010/wordprocessingDrawing" xmlns:v="urn:schemas-microsoft-com:vml" xmlns:o="urn:schemas-microsoft-com:office:office" xmlns:mc="http://schemas.openxmlformats.org/markup-compatibility/2006" xmlns:wpc="http://schemas.microsoft.com/office/word/2010/wordprocessingCanvas" xmlns=""/>
+                        <a14:shadowObscured xmlns:a14="http://schemas.microsoft.com/office/drawing/2010/main"/>
                       </a:ext>
                     </a:extLst>
                   </pic:spPr>
@@ -4357,10 +4357,10 @@
                     </pic:cNvPicPr>
                   </pic:nvPicPr>
                   <pic:blipFill>
-                    <a:blip r:embed="rId18" cstate="print">
+                    <a:blip r:embed="rId19" cstate="print">
                       <a:extLst>
                         <a:ext uri="{28A0092B-C50C-407E-A947-70E740481C1C}">
-                          <a14:useLocalDpi xmlns:a14="http://schemas.microsoft.com/office/drawing/2010/main" xmlns:wps="http://schemas.microsoft.com/office/word/2010/wordprocessingShape" xmlns:wpi="http://schemas.microsoft.com/office/word/2010/wordprocessingInk" xmlns:wpg="http://schemas.microsoft.com/office/word/2010/wordprocessingGroup" xmlns:w14="http://schemas.microsoft.com/office/word/2010/wordml" xmlns:w="http://schemas.openxmlformats.org/wordprocessingml/2006/main" xmlns:w10="urn:schemas-microsoft-com:office:word" xmlns:wp14="http://schemas.microsoft.com/office/word/2010/wordprocessingDrawing" xmlns:v="urn:schemas-microsoft-com:vml" xmlns:o="urn:schemas-microsoft-com:office:office" xmlns:mc="http://schemas.openxmlformats.org/markup-compatibility/2006" xmlns:wpc="http://schemas.microsoft.com/office/word/2010/wordprocessingCanvas" xmlns="" val="0"/>
+                          <a14:useLocalDpi xmlns:a14="http://schemas.microsoft.com/office/drawing/2010/main" val="0"/>
                         </a:ext>
                       </a:extLst>
                     </a:blip>
@@ -4529,10 +4529,10 @@
                     </pic:cNvPicPr>
                   </pic:nvPicPr>
                   <pic:blipFill>
-                    <a:blip r:embed="rId19" cstate="print">
+                    <a:blip r:embed="rId20" cstate="print">
                       <a:extLst>
                         <a:ext uri="{28A0092B-C50C-407E-A947-70E740481C1C}">
-                          <a14:useLocalDpi xmlns:a14="http://schemas.microsoft.com/office/drawing/2010/main" xmlns:wps="http://schemas.microsoft.com/office/word/2010/wordprocessingShape" xmlns:wpi="http://schemas.microsoft.com/office/word/2010/wordprocessingInk" xmlns:wpg="http://schemas.microsoft.com/office/word/2010/wordprocessingGroup" xmlns:w14="http://schemas.microsoft.com/office/word/2010/wordml" xmlns:w="http://schemas.openxmlformats.org/wordprocessingml/2006/main" xmlns:w10="urn:schemas-microsoft-com:office:word" xmlns:wp14="http://schemas.microsoft.com/office/word/2010/wordprocessingDrawing" xmlns:v="urn:schemas-microsoft-com:vml" xmlns:o="urn:schemas-microsoft-com:office:office" xmlns:mc="http://schemas.openxmlformats.org/markup-compatibility/2006" xmlns:wpc="http://schemas.microsoft.com/office/word/2010/wordprocessingCanvas" xmlns="" val="0"/>
+                          <a14:useLocalDpi xmlns:a14="http://schemas.microsoft.com/office/drawing/2010/main" val="0"/>
                         </a:ext>
                       </a:extLst>
                     </a:blip>
@@ -4809,7 +4809,7 @@
         <w:tblStyle w:val="Tablaconcuadrcula"/>
         <w:tblW w:w="0" w:type="auto"/>
         <w:jc w:val="center"/>
-        <w:tblLook w:val="04A0"/>
+        <w:tblLook w:val="04A0" w:firstRow="1" w:lastRow="0" w:firstColumn="1" w:lastColumn="0" w:noHBand="0" w:noVBand="1"/>
       </w:tblPr>
       <w:tblGrid>
         <w:gridCol w:w="1016"/>
@@ -5001,6 +5001,12 @@
                 <w:b w:val="0"/>
               </w:rPr>
             </w:pPr>
+            <w:r>
+              <w:rPr>
+                <w:b w:val="0"/>
+              </w:rPr>
+              <w:t>0.84s</w:t>
+            </w:r>
           </w:p>
         </w:tc>
         <w:tc>
@@ -5014,6 +5020,12 @@
                 <w:b w:val="0"/>
               </w:rPr>
             </w:pPr>
+            <w:r>
+              <w:rPr>
+                <w:b w:val="0"/>
+              </w:rPr>
+              <w:t>0.89s</w:t>
+            </w:r>
           </w:p>
         </w:tc>
         <w:tc>
@@ -5027,6 +5039,12 @@
                 <w:b w:val="0"/>
               </w:rPr>
             </w:pPr>
+            <w:r>
+              <w:rPr>
+                <w:b w:val="0"/>
+              </w:rPr>
+              <w:t>0.90s</w:t>
+            </w:r>
           </w:p>
         </w:tc>
       </w:tr>
@@ -6700,7 +6718,18 @@
                   <w:sz w:val="20"/>
                   <w:lang w:val="es-MX"/>
                 </w:rPr>
-                <m:t>0.75s+0.79s+0.73s</m:t>
+                <m:t>0.84s+0.89s+0.90</m:t>
+              </m:r>
+              <m:r>
+                <m:rPr>
+                  <m:sty m:val="p"/>
+                </m:rPr>
+                <w:rPr>
+                  <w:rFonts w:ascii="Cambria Math" w:hAnsi="Cambria Math"/>
+                  <w:sz w:val="20"/>
+                  <w:lang w:val="es-MX"/>
+                </w:rPr>
+                <m:t>s</m:t>
               </m:r>
             </m:e>
           </m:d>
@@ -6713,7 +6742,29 @@
               <w:sz w:val="20"/>
               <w:lang w:val="es-MX"/>
             </w:rPr>
-            <m:t>=0.756666667s ≅0. 76s</m:t>
+            <m:t>=0.</m:t>
+          </m:r>
+          <m:r>
+            <m:rPr>
+              <m:sty m:val="p"/>
+            </m:rPr>
+            <w:rPr>
+              <w:rFonts w:ascii="Cambria Math" w:hAnsi="Cambria Math"/>
+              <w:sz w:val="20"/>
+              <w:lang w:val="es-MX"/>
+            </w:rPr>
+            <m:t>876666666s ≅0. 87</m:t>
+          </m:r>
+          <m:r>
+            <m:rPr>
+              <m:sty m:val="p"/>
+            </m:rPr>
+            <w:rPr>
+              <w:rFonts w:ascii="Cambria Math" w:hAnsi="Cambria Math"/>
+              <w:sz w:val="20"/>
+              <w:lang w:val="es-MX"/>
+            </w:rPr>
+            <m:t>s</m:t>
           </m:r>
         </m:oMath>
       </m:oMathPara>
@@ -6801,7 +6852,47 @@
                   <w:sz w:val="20"/>
                   <w:lang w:val="es-MX"/>
                 </w:rPr>
-                <m:t>0.79s-0.73s</m:t>
+                <m:t>0.</m:t>
+              </m:r>
+              <m:r>
+                <w:rPr>
+                  <w:rFonts w:ascii="Cambria Math" w:hAnsi="Cambria Math"/>
+                  <w:sz w:val="20"/>
+                  <w:lang w:val="es-MX"/>
+                </w:rPr>
+                <m:t>9</m:t>
+              </m:r>
+              <m:r>
+                <w:rPr>
+                  <w:rFonts w:ascii="Cambria Math" w:hAnsi="Cambria Math"/>
+                  <w:sz w:val="20"/>
+                  <w:lang w:val="es-MX"/>
+                </w:rPr>
+                <m:t>0</m:t>
+              </m:r>
+              <m:r>
+                <w:rPr>
+                  <w:rFonts w:ascii="Cambria Math" w:hAnsi="Cambria Math"/>
+                  <w:sz w:val="20"/>
+                  <w:lang w:val="es-MX"/>
+                </w:rPr>
+                <m:t>s</m:t>
+              </m:r>
+              <m:r>
+                <w:rPr>
+                  <w:rFonts w:ascii="Cambria Math" w:hAnsi="Cambria Math"/>
+                  <w:sz w:val="20"/>
+                  <w:lang w:val="es-MX"/>
+                </w:rPr>
+                <m:t>-0.84</m:t>
+              </m:r>
+              <m:r>
+                <w:rPr>
+                  <w:rFonts w:ascii="Cambria Math" w:hAnsi="Cambria Math"/>
+                  <w:sz w:val="20"/>
+                  <w:lang w:val="es-MX"/>
+                </w:rPr>
+                <m:t>s</m:t>
               </m:r>
             </m:num>
             <m:den>
@@ -6849,7 +6940,23 @@
               <w:sz w:val="20"/>
               <w:lang w:val="es-MX"/>
             </w:rPr>
-            <m:t>t=0.76s ±0.03s</m:t>
+            <m:t>t</m:t>
+          </m:r>
+          <m:r>
+            <w:rPr>
+              <w:rFonts w:ascii="Cambria Math" w:hAnsi="Cambria Math"/>
+              <w:sz w:val="20"/>
+              <w:lang w:val="es-MX"/>
+            </w:rPr>
+            <m:t>=0.87</m:t>
+          </m:r>
+          <m:r>
+            <w:rPr>
+              <w:rFonts w:ascii="Cambria Math" w:hAnsi="Cambria Math"/>
+              <w:sz w:val="20"/>
+              <w:lang w:val="es-MX"/>
+            </w:rPr>
+            <m:t>s ±0.03s</m:t>
           </m:r>
         </m:oMath>
       </m:oMathPara>
@@ -7003,7 +7110,15 @@
                   <w:sz w:val="20"/>
                   <w:lang w:val="es-MX"/>
                 </w:rPr>
-                <m:t>0.76s</m:t>
+                <m:t>0.87</m:t>
+              </m:r>
+              <m:r>
+                <w:rPr>
+                  <w:rFonts w:ascii="Cambria Math" w:hAnsi="Cambria Math"/>
+                  <w:sz w:val="20"/>
+                  <w:lang w:val="es-MX"/>
+                </w:rPr>
+                <m:t>s</m:t>
               </m:r>
             </m:den>
           </m:f>
@@ -7013,7 +7128,39 @@
               <w:sz w:val="20"/>
               <w:lang w:val="es-MX"/>
             </w:rPr>
-            <m:t xml:space="preserve">=0.0394736842s ≅0.04s </m:t>
+            <m:t>=0.03</m:t>
+          </m:r>
+          <m:r>
+            <w:rPr>
+              <w:rFonts w:ascii="Cambria Math" w:hAnsi="Cambria Math"/>
+              <w:sz w:val="20"/>
+              <w:lang w:val="es-MX"/>
+            </w:rPr>
+            <m:t>4482758</m:t>
+          </m:r>
+          <m:r>
+            <w:rPr>
+              <w:rFonts w:ascii="Cambria Math" w:hAnsi="Cambria Math"/>
+              <w:sz w:val="20"/>
+              <w:lang w:val="es-MX"/>
+            </w:rPr>
+            <m:t>s</m:t>
+          </m:r>
+          <m:r>
+            <w:rPr>
+              <w:rFonts w:ascii="Cambria Math" w:hAnsi="Cambria Math"/>
+              <w:sz w:val="20"/>
+              <w:lang w:val="es-MX"/>
+            </w:rPr>
+            <m:t xml:space="preserve"> ≅0.03</m:t>
+          </m:r>
+          <m:r>
+            <w:rPr>
+              <w:rFonts w:ascii="Cambria Math" w:hAnsi="Cambria Math"/>
+              <w:sz w:val="20"/>
+              <w:lang w:val="es-MX"/>
+            </w:rPr>
+            <m:t xml:space="preserve">s </m:t>
           </m:r>
         </m:oMath>
       </m:oMathPara>
@@ -7073,7 +7220,33 @@
               <w:sz w:val="20"/>
               <w:lang w:val="es-MX"/>
             </w:rPr>
-            <m:t>=0.04s×100=4%</m:t>
+            <m:t>=0.03</m:t>
+          </m:r>
+          <m:r>
+            <w:rPr>
+              <w:rFonts w:ascii="Cambria Math" w:hAnsi="Cambria Math"/>
+              <w:sz w:val="20"/>
+              <w:lang w:val="es-MX"/>
+            </w:rPr>
+            <m:t>s×100=</m:t>
+          </m:r>
+          <m:r>
+            <w:rPr>
+              <w:rFonts w:ascii="Cambria Math" w:hAnsi="Cambria Math"/>
+              <w:sz w:val="20"/>
+              <w:lang w:val="es-MX"/>
+            </w:rPr>
+            <m:t>3</m:t>
+          </m:r>
+          <w:bookmarkStart w:id="0" w:name="_GoBack"/>
+          <w:bookmarkEnd w:id="0"/>
+          <m:r>
+            <w:rPr>
+              <w:rFonts w:ascii="Cambria Math" w:hAnsi="Cambria Math"/>
+              <w:sz w:val="20"/>
+              <w:lang w:val="es-MX"/>
+            </w:rPr>
+            <m:t>%</m:t>
           </m:r>
         </m:oMath>
       </m:oMathPara>
@@ -8733,7 +8906,7 @@
             <wp:cNvGraphicFramePr/>
             <a:graphic xmlns:a="http://schemas.openxmlformats.org/drawingml/2006/main">
               <a:graphicData uri="http://schemas.openxmlformats.org/drawingml/2006/chart">
-                <c:chart xmlns:c="http://schemas.openxmlformats.org/drawingml/2006/chart" xmlns:r="http://schemas.openxmlformats.org/officeDocument/2006/relationships" r:id="rId20"/>
+                <c:chart xmlns:c="http://schemas.openxmlformats.org/drawingml/2006/chart" xmlns:r="http://schemas.openxmlformats.org/officeDocument/2006/relationships" r:id="rId21"/>
               </a:graphicData>
             </a:graphic>
           </wp:anchor>
@@ -8962,7 +9135,7 @@
             <wp:cNvGraphicFramePr/>
             <a:graphic xmlns:a="http://schemas.openxmlformats.org/drawingml/2006/main">
               <a:graphicData uri="http://schemas.openxmlformats.org/drawingml/2006/chart">
-                <c:chart xmlns:c="http://schemas.openxmlformats.org/drawingml/2006/chart" xmlns:r="http://schemas.openxmlformats.org/officeDocument/2006/relationships" r:id="rId21"/>
+                <c:chart xmlns:c="http://schemas.openxmlformats.org/drawingml/2006/chart" xmlns:r="http://schemas.openxmlformats.org/officeDocument/2006/relationships" r:id="rId22"/>
               </a:graphicData>
             </a:graphic>
           </wp:anchor>
@@ -9551,10 +9724,10 @@
       <m:oMath>
         <m:rad>
           <m:radPr>
-            <m:degHide m:val="on"/>
+            <m:degHide m:val="1"/>
             <m:ctrlPr>
               <w:rPr>
-                <w:rFonts w:ascii="Cambria Math"/>
+                <w:rFonts w:ascii="Cambria Math" w:hAnsi="Cambria Math"/>
                 <w:i/>
                 <w:sz w:val="20"/>
                 <w:szCs w:val="20"/>
@@ -9580,7 +9753,7 @@
               <m:fPr>
                 <m:ctrlPr>
                   <w:rPr>
-                    <w:rFonts w:ascii="Cambria Math"/>
+                    <w:rFonts w:ascii="Cambria Math" w:hAnsi="Cambria Math"/>
                     <w:i/>
                     <w:sz w:val="20"/>
                     <w:szCs w:val="20"/>
@@ -9593,11 +9766,11 @@
                   <m:naryPr>
                     <m:chr m:val="∑"/>
                     <m:limLoc m:val="undOvr"/>
-                    <m:subHide m:val="on"/>
-                    <m:supHide m:val="on"/>
+                    <m:subHide m:val="1"/>
+                    <m:supHide m:val="1"/>
                     <m:ctrlPr>
                       <w:rPr>
-                        <w:rFonts w:ascii="Cambria Math"/>
+                        <w:rFonts w:ascii="Cambria Math" w:hAnsi="Cambria Math"/>
                         <w:i/>
                         <w:sz w:val="20"/>
                         <w:szCs w:val="20"/>
@@ -9621,7 +9794,7 @@
                       <m:sSubPr>
                         <m:ctrlPr>
                           <w:rPr>
-                            <w:rFonts w:ascii="Cambria Math"/>
+                            <w:rFonts w:ascii="Cambria Math" w:hAnsi="Cambria Math"/>
                             <w:i/>
                             <w:sz w:val="20"/>
                             <w:szCs w:val="20"/>
@@ -9654,26 +9827,18 @@
                     </m:sSub>
                     <m:r>
                       <w:rPr>
-                        <w:sz w:val="20"/>
-                        <w:szCs w:val="20"/>
-                        <w:lang w:val="es-MX"/>
-                      </w:rPr>
-                      <m:t>-</m:t>
-                    </m:r>
-                    <m:r>
-                      <w:rPr>
                         <w:rFonts w:ascii="Cambria Math" w:hAnsi="Cambria Math"/>
                         <w:sz w:val="20"/>
                         <w:szCs w:val="20"/>
                         <w:lang w:val="es-MX"/>
                       </w:rPr>
-                      <m:t>m</m:t>
+                      <m:t>-m</m:t>
                     </m:r>
                     <m:sSub>
                       <m:sSubPr>
                         <m:ctrlPr>
                           <w:rPr>
-                            <w:rFonts w:ascii="Cambria Math"/>
+                            <w:rFonts w:ascii="Cambria Math" w:hAnsi="Cambria Math"/>
                             <w:i/>
                             <w:sz w:val="20"/>
                             <w:szCs w:val="20"/>
@@ -9706,26 +9871,18 @@
                     </m:sSub>
                     <m:r>
                       <w:rPr>
-                        <w:sz w:val="20"/>
-                        <w:szCs w:val="20"/>
-                        <w:lang w:val="es-MX"/>
-                      </w:rPr>
-                      <m:t>-</m:t>
-                    </m:r>
-                    <m:r>
-                      <w:rPr>
                         <w:rFonts w:ascii="Cambria Math" w:hAnsi="Cambria Math"/>
                         <w:sz w:val="20"/>
                         <w:szCs w:val="20"/>
                         <w:lang w:val="es-MX"/>
                       </w:rPr>
-                      <m:t>b</m:t>
+                      <m:t>-b</m:t>
                     </m:r>
                     <m:sSup>
                       <m:sSupPr>
                         <m:ctrlPr>
                           <w:rPr>
-                            <w:rFonts w:ascii="Cambria Math"/>
+                            <w:rFonts w:ascii="Cambria Math" w:hAnsi="Cambria Math"/>
                             <w:i/>
                             <w:sz w:val="20"/>
                             <w:szCs w:val="20"/>
@@ -9767,15 +9924,7 @@
                     <w:szCs w:val="20"/>
                     <w:lang w:val="es-MX"/>
                   </w:rPr>
-                  <m:t>n</m:t>
-                </m:r>
-                <m:r>
-                  <w:rPr>
-                    <w:sz w:val="20"/>
-                    <w:szCs w:val="20"/>
-                    <w:lang w:val="es-MX"/>
-                  </w:rPr>
-                  <m:t>-</m:t>
+                  <m:t>n-</m:t>
                 </m:r>
                 <m:r>
                   <w:rPr>
@@ -9828,6 +9977,7 @@
         </m:r>
         <m:r>
           <w:rPr>
+            <w:rFonts w:ascii="Cambria Math" w:hAnsi="Cambria Math"/>
             <w:sz w:val="20"/>
             <w:szCs w:val="20"/>
             <w:lang w:val="es-MX"/>
@@ -9863,20 +10013,12 @@
       <m:oMath>
         <m:r>
           <w:rPr>
-            <w:sz w:val="20"/>
-            <w:szCs w:val="20"/>
-            <w:lang w:val="es-MX"/>
-          </w:rPr>
-          <m:t>∆</m:t>
-        </m:r>
-        <m:r>
-          <w:rPr>
             <w:rFonts w:ascii="Cambria Math" w:hAnsi="Cambria Math"/>
             <w:sz w:val="20"/>
             <w:szCs w:val="20"/>
             <w:lang w:val="es-MX"/>
           </w:rPr>
-          <m:t>m</m:t>
+          <m:t>∆m</m:t>
         </m:r>
         <m:r>
           <w:rPr>
@@ -9901,7 +10043,7 @@
           <m:fPr>
             <m:ctrlPr>
               <w:rPr>
-                <w:rFonts w:ascii="Cambria Math"/>
+                <w:rFonts w:ascii="Cambria Math" w:hAnsi="Cambria Math"/>
                 <w:i/>
                 <w:sz w:val="20"/>
                 <w:szCs w:val="20"/>
@@ -9921,10 +10063,10 @@
             </m:r>
             <m:rad>
               <m:radPr>
-                <m:degHide m:val="on"/>
+                <m:degHide m:val="1"/>
                 <m:ctrlPr>
                   <w:rPr>
-                    <w:rFonts w:ascii="Cambria Math"/>
+                    <w:rFonts w:ascii="Cambria Math" w:hAnsi="Cambria Math"/>
                     <w:i/>
                     <w:sz w:val="20"/>
                     <w:szCs w:val="20"/>
@@ -9949,10 +10091,10 @@
           <m:den>
             <m:rad>
               <m:radPr>
-                <m:degHide m:val="on"/>
+                <m:degHide m:val="1"/>
                 <m:ctrlPr>
                   <w:rPr>
-                    <w:rFonts w:ascii="Cambria Math"/>
+                    <w:rFonts w:ascii="Cambria Math" w:hAnsi="Cambria Math"/>
                     <w:i/>
                     <w:sz w:val="20"/>
                     <w:szCs w:val="20"/>
@@ -9975,11 +10117,11 @@
                   <m:naryPr>
                     <m:chr m:val="∑"/>
                     <m:limLoc m:val="undOvr"/>
-                    <m:subHide m:val="on"/>
-                    <m:supHide m:val="on"/>
+                    <m:subHide m:val="1"/>
+                    <m:supHide m:val="1"/>
                     <m:ctrlPr>
                       <w:rPr>
-                        <w:rFonts w:ascii="Cambria Math"/>
+                        <w:rFonts w:ascii="Cambria Math" w:hAnsi="Cambria Math"/>
                         <w:i/>
                         <w:sz w:val="20"/>
                         <w:szCs w:val="20"/>
@@ -9994,7 +10136,7 @@
                       <m:sSubSupPr>
                         <m:ctrlPr>
                           <w:rPr>
-                            <w:rFonts w:ascii="Cambria Math"/>
+                            <w:rFonts w:ascii="Cambria Math" w:hAnsi="Cambria Math"/>
                             <w:i/>
                             <w:sz w:val="20"/>
                             <w:szCs w:val="20"/>
@@ -10058,11 +10200,11 @@
                       <m:naryPr>
                         <m:chr m:val="∑"/>
                         <m:limLoc m:val="undOvr"/>
-                        <m:subHide m:val="on"/>
-                        <m:supHide m:val="on"/>
+                        <m:subHide m:val="1"/>
+                        <m:supHide m:val="1"/>
                         <m:ctrlPr>
                           <w:rPr>
-                            <w:rFonts w:ascii="Cambria Math"/>
+                            <w:rFonts w:ascii="Cambria Math" w:hAnsi="Cambria Math"/>
                             <w:i/>
                             <w:sz w:val="20"/>
                             <w:szCs w:val="20"/>
@@ -10077,7 +10219,7 @@
                           <m:sSubPr>
                             <m:ctrlPr>
                               <w:rPr>
-                                <w:rFonts w:ascii="Cambria Math"/>
+                                <w:rFonts w:ascii="Cambria Math" w:hAnsi="Cambria Math"/>
                                 <w:i/>
                                 <w:sz w:val="20"/>
                                 <w:szCs w:val="20"/>
@@ -10112,7 +10254,7 @@
                           <m:sSupPr>
                             <m:ctrlPr>
                               <w:rPr>
-                                <w:rFonts w:ascii="Cambria Math"/>
+                                <w:rFonts w:ascii="Cambria Math" w:hAnsi="Cambria Math"/>
                                 <w:i/>
                                 <w:sz w:val="20"/>
                                 <w:szCs w:val="20"/>
@@ -10228,7 +10370,7 @@
         </m:r>
         <m:rad>
           <m:radPr>
-            <m:degHide m:val="on"/>
+            <m:degHide m:val="1"/>
             <m:ctrlPr>
               <w:rPr>
                 <w:rFonts w:ascii="Cambria Math" w:hAnsi="Cambria Math"/>
@@ -10258,8 +10400,8 @@
                   <m:naryPr>
                     <m:chr m:val="∑"/>
                     <m:limLoc m:val="undOvr"/>
-                    <m:subHide m:val="on"/>
-                    <m:supHide m:val="on"/>
+                    <m:subHide m:val="1"/>
+                    <m:supHide m:val="1"/>
                     <m:ctrlPr>
                       <w:rPr>
                         <w:rFonts w:ascii="Cambria Math" w:hAnsi="Cambria Math"/>
@@ -10460,7 +10602,7 @@
           <w:left w:w="70" w:type="dxa"/>
           <w:right w:w="70" w:type="dxa"/>
         </w:tblCellMar>
-        <w:tblLook w:val="04A0"/>
+        <w:tblLook w:val="04A0" w:firstRow="1" w:lastRow="0" w:firstColumn="1" w:lastColumn="0" w:noHBand="0" w:noVBand="1"/>
       </w:tblPr>
       <w:tblGrid>
         <w:gridCol w:w="1380"/>
@@ -12283,12 +12425,14 @@
           <w:docPartUnique/>
         </w:docPartObj>
       </w:sdtPr>
+      <w:sdtEndPr/>
       <w:sdtContent>
         <w:sdt>
           <w:sdtPr>
             <w:id w:val="111145805"/>
             <w:bibliography/>
           </w:sdtPr>
+          <w:sdtEndPr/>
           <w:sdtContent>
             <w:p>
               <w:pPr>
@@ -12296,14 +12440,14 @@
                 <w:rPr>
                   <w:sz w:val="20"/>
                   <w:szCs w:val="20"/>
-                  <w:lang w:val="en-US"/>
+                  <w:lang w:val="es-CO"/>
                 </w:rPr>
               </w:pPr>
               <w:r>
                 <w:rPr>
                   <w:sz w:val="20"/>
                   <w:szCs w:val="20"/>
-                  <w:lang w:val="en-US"/>
+                  <w:lang w:val="es-CO"/>
                 </w:rPr>
                 <w:t xml:space="preserve">[1] </w:t>
               </w:r>
@@ -12321,7 +12465,7 @@
                 <w:rPr>
                   <w:sz w:val="20"/>
                   <w:szCs w:val="20"/>
-                  <w:lang w:val="en-US"/>
+                  <w:lang w:val="es-CO"/>
                 </w:rPr>
                 <w:t xml:space="preserve">Raymond A. </w:t>
               </w:r>
@@ -12330,7 +12474,7 @@
                 <w:rPr>
                   <w:sz w:val="20"/>
                   <w:szCs w:val="20"/>
-                  <w:lang w:val="en-US"/>
+                  <w:lang w:val="es-CO"/>
                 </w:rPr>
                 <w:t>Serway</w:t>
               </w:r>
@@ -12339,27 +12483,45 @@
                 <w:rPr>
                   <w:sz w:val="20"/>
                   <w:szCs w:val="20"/>
-                  <w:lang w:val="en-US"/>
-                </w:rPr>
-                <w:t xml:space="preserve"> y John W. Jewett </w:t>
+                  <w:lang w:val="es-CO"/>
+                </w:rPr>
+                <w:t xml:space="preserve"> y John W. </w:t>
               </w:r>
               <w:proofErr w:type="spellStart"/>
               <w:r>
                 <w:rPr>
                   <w:sz w:val="20"/>
                   <w:szCs w:val="20"/>
-                  <w:lang w:val="en-US"/>
-                </w:rPr>
-                <w:t>jr</w:t>
+                  <w:lang w:val="es-CO"/>
+                </w:rPr>
+                <w:t>Jewett</w:t>
               </w:r>
               <w:proofErr w:type="spellEnd"/>
               <w:r>
                 <w:rPr>
                   <w:sz w:val="20"/>
                   <w:szCs w:val="20"/>
-                  <w:lang w:val="en-US"/>
-                </w:rPr>
-                <w:t xml:space="preserve">. </w:t>
+                  <w:lang w:val="es-CO"/>
+                </w:rPr>
+                <w:t xml:space="preserve"> </w:t>
+              </w:r>
+              <w:proofErr w:type="spellStart"/>
+              <w:r>
+                <w:rPr>
+                  <w:sz w:val="20"/>
+                  <w:szCs w:val="20"/>
+                  <w:lang w:val="es-CO"/>
+                </w:rPr>
+                <w:t>jr.</w:t>
+              </w:r>
+              <w:proofErr w:type="spellEnd"/>
+              <w:r>
+                <w:rPr>
+                  <w:sz w:val="20"/>
+                  <w:szCs w:val="20"/>
+                  <w:lang w:val="es-CO"/>
+                </w:rPr>
+                <w:t xml:space="preserve"> </w:t>
               </w:r>
               <w:r>
                 <w:rPr>
@@ -12486,34 +12648,68 @@
           <w:lang w:val="es-MX"/>
         </w:rPr>
       </w:pPr>
-      <w:r>
-        <w:rPr>
-          <w:sz w:val="20"/>
-          <w:szCs w:val="20"/>
-          <w:lang w:val="es-MX"/>
-        </w:rPr>
-        <w:t xml:space="preserve">Física universitario </w:t>
-      </w:r>
       <w:proofErr w:type="spellStart"/>
       <w:r>
         <w:rPr>
           <w:sz w:val="20"/>
           <w:szCs w:val="20"/>
-          <w:lang w:val="es-MX"/>
-        </w:rPr>
-        <w:t>pag</w:t>
+          <w:lang w:val="es-CO"/>
+        </w:rPr>
+        <w:t>Hugh</w:t>
       </w:r>
       <w:proofErr w:type="spellEnd"/>
       <w:r>
         <w:rPr>
           <w:sz w:val="20"/>
           <w:szCs w:val="20"/>
-          <w:lang w:val="es-MX"/>
-        </w:rPr>
-        <w:t xml:space="preserve"> (42 - 43).</w:t>
-      </w:r>
-      <w:bookmarkStart w:id="0" w:name="_GoBack"/>
-      <w:bookmarkEnd w:id="0"/>
+          <w:lang w:val="es-CO"/>
+        </w:rPr>
+        <w:t xml:space="preserve"> D. Young y Roger A. </w:t>
+      </w:r>
+      <w:proofErr w:type="spellStart"/>
+      <w:r>
+        <w:rPr>
+          <w:sz w:val="20"/>
+          <w:szCs w:val="20"/>
+          <w:lang w:val="es-CO"/>
+        </w:rPr>
+        <w:t>Freedman</w:t>
+      </w:r>
+      <w:proofErr w:type="spellEnd"/>
+      <w:r>
+        <w:rPr>
+          <w:sz w:val="20"/>
+          <w:szCs w:val="20"/>
+          <w:lang w:val="es-CO"/>
+        </w:rPr>
+        <w:t xml:space="preserve"> (2013) </w:t>
+      </w:r>
+      <w:r>
+        <w:rPr>
+          <w:sz w:val="20"/>
+          <w:szCs w:val="20"/>
+          <w:lang w:val="es-MX"/>
+        </w:rPr>
+        <w:t xml:space="preserve">Física universitario. México. Pearson. </w:t>
+      </w:r>
+      <w:proofErr w:type="spellStart"/>
+      <w:r>
+        <w:rPr>
+          <w:sz w:val="20"/>
+          <w:szCs w:val="20"/>
+          <w:lang w:val="es-MX"/>
+        </w:rPr>
+        <w:t>Pag</w:t>
+      </w:r>
+      <w:proofErr w:type="spellEnd"/>
+      <w:r>
+        <w:rPr>
+          <w:sz w:val="20"/>
+          <w:szCs w:val="20"/>
+          <w:lang w:val="es-MX"/>
+        </w:rPr>
+        <w:t xml:space="preserve"> 42 - 43.</w:t>
+      </w:r>
     </w:p>
     <w:p>
       <w:pPr>
@@ -12723,7 +12919,7 @@
 </file>
 
 <file path=word/endnotes.xml><?xml version="1.0" encoding="utf-8"?>
-<w:endnotes xmlns:ve="http://schemas.openxmlformats.org/markup-compatibility/2006" xmlns:o="urn:schemas-microsoft-com:office:office" xmlns:r="http://schemas.openxmlformats.org/officeDocument/2006/relationships" xmlns:m="http://schemas.openxmlformats.org/officeDocument/2006/math" xmlns:v="urn:schemas-microsoft-com:vml" xmlns:wp="http://schemas.openxmlformats.org/drawingml/2006/wordprocessingDrawing" xmlns:w10="urn:schemas-microsoft-com:office:word" xmlns:w="http://schemas.openxmlformats.org/wordprocessingml/2006/main" xmlns:wne="http://schemas.microsoft.com/office/word/2006/wordml">
+<w:endnotes xmlns:wpc="http://schemas.microsoft.com/office/word/2010/wordprocessingCanvas" xmlns:mc="http://schemas.openxmlformats.org/markup-compatibility/2006" xmlns:o="urn:schemas-microsoft-com:office:office" xmlns:r="http://schemas.openxmlformats.org/officeDocument/2006/relationships" xmlns:m="http://schemas.openxmlformats.org/officeDocument/2006/math" xmlns:v="urn:schemas-microsoft-com:vml" xmlns:wp14="http://schemas.microsoft.com/office/word/2010/wordprocessingDrawing" xmlns:wp="http://schemas.openxmlformats.org/drawingml/2006/wordprocessingDrawing" xmlns:w10="urn:schemas-microsoft-com:office:word" xmlns:w="http://schemas.openxmlformats.org/wordprocessingml/2006/main" xmlns:w14="http://schemas.microsoft.com/office/word/2010/wordml" xmlns:wpg="http://schemas.microsoft.com/office/word/2010/wordprocessingGroup" xmlns:wpi="http://schemas.microsoft.com/office/word/2010/wordprocessingInk" xmlns:wne="http://schemas.microsoft.com/office/word/2006/wordml" xmlns:wps="http://schemas.microsoft.com/office/word/2010/wordprocessingShape" mc:Ignorable="w14 wp14">
   <w:endnote w:type="separator" w:id="-1">
     <w:p>
       <w:r>
@@ -12742,7 +12938,7 @@
 </file>
 
 <file path=word/footer1.xml><?xml version="1.0" encoding="utf-8"?>
-<w:ftr xmlns:ve="http://schemas.openxmlformats.org/markup-compatibility/2006" xmlns:o="urn:schemas-microsoft-com:office:office" xmlns:r="http://schemas.openxmlformats.org/officeDocument/2006/relationships" xmlns:m="http://schemas.openxmlformats.org/officeDocument/2006/math" xmlns:v="urn:schemas-microsoft-com:vml" xmlns:wp="http://schemas.openxmlformats.org/drawingml/2006/wordprocessingDrawing" xmlns:w10="urn:schemas-microsoft-com:office:word" xmlns:w="http://schemas.openxmlformats.org/wordprocessingml/2006/main" xmlns:wne="http://schemas.microsoft.com/office/word/2006/wordml">
+<w:ftr xmlns:wpc="http://schemas.microsoft.com/office/word/2010/wordprocessingCanvas" xmlns:mc="http://schemas.openxmlformats.org/markup-compatibility/2006" xmlns:o="urn:schemas-microsoft-com:office:office" xmlns:r="http://schemas.openxmlformats.org/officeDocument/2006/relationships" xmlns:m="http://schemas.openxmlformats.org/officeDocument/2006/math" xmlns:v="urn:schemas-microsoft-com:vml" xmlns:wp14="http://schemas.microsoft.com/office/word/2010/wordprocessingDrawing" xmlns:wp="http://schemas.openxmlformats.org/drawingml/2006/wordprocessingDrawing" xmlns:w10="urn:schemas-microsoft-com:office:word" xmlns:w="http://schemas.openxmlformats.org/wordprocessingml/2006/main" xmlns:w14="http://schemas.microsoft.com/office/word/2010/wordml" xmlns:wpg="http://schemas.microsoft.com/office/word/2010/wordprocessingGroup" xmlns:wpi="http://schemas.microsoft.com/office/word/2010/wordprocessingInk" xmlns:wne="http://schemas.microsoft.com/office/word/2006/wordml" xmlns:wps="http://schemas.microsoft.com/office/word/2010/wordprocessingShape" mc:Ignorable="w14 wp14">
   <w:p>
     <w:pPr>
       <w:pStyle w:val="Piedepgina"/>
@@ -12779,7 +12975,7 @@
 </file>
 
 <file path=word/footer2.xml><?xml version="1.0" encoding="utf-8"?>
-<w:ftr xmlns:ve="http://schemas.openxmlformats.org/markup-compatibility/2006" xmlns:o="urn:schemas-microsoft-com:office:office" xmlns:r="http://schemas.openxmlformats.org/officeDocument/2006/relationships" xmlns:m="http://schemas.openxmlformats.org/officeDocument/2006/math" xmlns:v="urn:schemas-microsoft-com:vml" xmlns:wp="http://schemas.openxmlformats.org/drawingml/2006/wordprocessingDrawing" xmlns:w10="urn:schemas-microsoft-com:office:word" xmlns:w="http://schemas.openxmlformats.org/wordprocessingml/2006/main" xmlns:wne="http://schemas.microsoft.com/office/word/2006/wordml">
+<w:ftr xmlns:wpc="http://schemas.microsoft.com/office/word/2010/wordprocessingCanvas" xmlns:mc="http://schemas.openxmlformats.org/markup-compatibility/2006" xmlns:o="urn:schemas-microsoft-com:office:office" xmlns:r="http://schemas.openxmlformats.org/officeDocument/2006/relationships" xmlns:m="http://schemas.openxmlformats.org/officeDocument/2006/math" xmlns:v="urn:schemas-microsoft-com:vml" xmlns:wp14="http://schemas.microsoft.com/office/word/2010/wordprocessingDrawing" xmlns:wp="http://schemas.openxmlformats.org/drawingml/2006/wordprocessingDrawing" xmlns:w10="urn:schemas-microsoft-com:office:word" xmlns:w="http://schemas.openxmlformats.org/wordprocessingml/2006/main" xmlns:w14="http://schemas.microsoft.com/office/word/2010/wordml" xmlns:wpg="http://schemas.microsoft.com/office/word/2010/wordprocessingGroup" xmlns:wpi="http://schemas.microsoft.com/office/word/2010/wordprocessingInk" xmlns:wne="http://schemas.microsoft.com/office/word/2006/wordml" xmlns:wps="http://schemas.microsoft.com/office/word/2010/wordprocessingShape" mc:Ignorable="w14 wp14">
   <w:p>
     <w:pPr>
       <w:pStyle w:val="Piedepgina"/>
@@ -12811,7 +13007,7 @@
         <w:rStyle w:val="Nmerodepgina"/>
         <w:noProof/>
       </w:rPr>
-      <w:t>6</w:t>
+      <w:t>4</w:t>
     </w:r>
     <w:r>
       <w:rPr>
@@ -12841,7 +13037,7 @@
 </file>
 
 <file path=word/footnotes.xml><?xml version="1.0" encoding="utf-8"?>
-<w:footnotes xmlns:ve="http://schemas.openxmlformats.org/markup-compatibility/2006" xmlns:o="urn:schemas-microsoft-com:office:office" xmlns:r="http://schemas.openxmlformats.org/officeDocument/2006/relationships" xmlns:m="http://schemas.openxmlformats.org/officeDocument/2006/math" xmlns:v="urn:schemas-microsoft-com:vml" xmlns:wp="http://schemas.openxmlformats.org/drawingml/2006/wordprocessingDrawing" xmlns:w10="urn:schemas-microsoft-com:office:word" xmlns:w="http://schemas.openxmlformats.org/wordprocessingml/2006/main" xmlns:wne="http://schemas.microsoft.com/office/word/2006/wordml">
+<w:footnotes xmlns:wpc="http://schemas.microsoft.com/office/word/2010/wordprocessingCanvas" xmlns:mc="http://schemas.openxmlformats.org/markup-compatibility/2006" xmlns:o="urn:schemas-microsoft-com:office:office" xmlns:r="http://schemas.openxmlformats.org/officeDocument/2006/relationships" xmlns:m="http://schemas.openxmlformats.org/officeDocument/2006/math" xmlns:v="urn:schemas-microsoft-com:vml" xmlns:wp14="http://schemas.microsoft.com/office/word/2010/wordprocessingDrawing" xmlns:wp="http://schemas.openxmlformats.org/drawingml/2006/wordprocessingDrawing" xmlns:w10="urn:schemas-microsoft-com:office:word" xmlns:w="http://schemas.openxmlformats.org/wordprocessingml/2006/main" xmlns:w14="http://schemas.microsoft.com/office/word/2010/wordml" xmlns:wpg="http://schemas.microsoft.com/office/word/2010/wordprocessingGroup" xmlns:wpi="http://schemas.microsoft.com/office/word/2010/wordprocessingInk" xmlns:wne="http://schemas.microsoft.com/office/word/2006/wordml" xmlns:wps="http://schemas.microsoft.com/office/word/2010/wordprocessingShape" mc:Ignorable="w14 wp14">
   <w:footnote w:type="separator" w:id="-1">
     <w:p>
       <w:r>
@@ -12860,7 +13056,7 @@
 </file>
 
 <file path=word/header1.xml><?xml version="1.0" encoding="utf-8"?>
-<w:hdr xmlns:ve="http://schemas.openxmlformats.org/markup-compatibility/2006" xmlns:o="urn:schemas-microsoft-com:office:office" xmlns:r="http://schemas.openxmlformats.org/officeDocument/2006/relationships" xmlns:m="http://schemas.openxmlformats.org/officeDocument/2006/math" xmlns:v="urn:schemas-microsoft-com:vml" xmlns:wp="http://schemas.openxmlformats.org/drawingml/2006/wordprocessingDrawing" xmlns:w10="urn:schemas-microsoft-com:office:word" xmlns:w="http://schemas.openxmlformats.org/wordprocessingml/2006/main" xmlns:wne="http://schemas.microsoft.com/office/word/2006/wordml">
+<w:hdr xmlns:wpc="http://schemas.microsoft.com/office/word/2010/wordprocessingCanvas" xmlns:mc="http://schemas.openxmlformats.org/markup-compatibility/2006" xmlns:o="urn:schemas-microsoft-com:office:office" xmlns:r="http://schemas.openxmlformats.org/officeDocument/2006/relationships" xmlns:m="http://schemas.openxmlformats.org/officeDocument/2006/math" xmlns:v="urn:schemas-microsoft-com:vml" xmlns:wp14="http://schemas.microsoft.com/office/word/2010/wordprocessingDrawing" xmlns:wp="http://schemas.openxmlformats.org/drawingml/2006/wordprocessingDrawing" xmlns:w10="urn:schemas-microsoft-com:office:word" xmlns:w="http://schemas.openxmlformats.org/wordprocessingml/2006/main" xmlns:w14="http://schemas.microsoft.com/office/word/2010/wordml" xmlns:wpg="http://schemas.microsoft.com/office/word/2010/wordprocessingGroup" xmlns:wpi="http://schemas.microsoft.com/office/word/2010/wordprocessingInk" xmlns:wne="http://schemas.microsoft.com/office/word/2006/wordml" xmlns:wps="http://schemas.microsoft.com/office/word/2010/wordprocessingShape" mc:Ignorable="w14 wp14">
   <w:p>
     <w:pPr>
       <w:jc w:val="center"/>
@@ -13012,10 +13208,10 @@
         <w:lang w:val="es-CO" w:eastAsia="es-CO"/>
       </w:rPr>
       <w:pict>
-        <v:group id="Group 1" o:spid="_x0000_s4097" style="position:absolute;left:0;text-align:left;margin-left:27pt;margin-top:-.45pt;width:381.6pt;height:4.05pt;z-index:251657728" coordorigin="2736,1872" coordsize="7632,81" o:gfxdata="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">
-          <v:line id="Line 2" o:spid="_x0000_s4100" style="position:absolute;visibility:visible" from="2736,1872" to="10029,1872" o:connectortype="straight" o:gfxdata="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" strokeweight="3pt"/>
-          <v:line id="Line 3" o:spid="_x0000_s4099" style="position:absolute;visibility:visible" from="3168,1872" to="10368,1872" o:connectortype="straight" o:gfxdata="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"/>
-          <v:line id="Line 4" o:spid="_x0000_s4098" style="position:absolute;visibility:visible" from="2880,1953" to="10080,1953" o:connectortype="straight" o:gfxdata="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" strokecolor="silver" strokeweight="4.5pt"/>
+        <v:group id="Group 1" o:spid="_x0000_s2049" style="position:absolute;left:0;text-align:left;margin-left:27pt;margin-top:-.45pt;width:381.6pt;height:4.05pt;z-index:251657728" coordorigin="2736,1872" coordsize="7632,81" o:gfxdata="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">
+          <v:line id="Line 2" o:spid="_x0000_s2052" style="position:absolute;visibility:visible" from="2736,1872" to="10029,1872" o:connectortype="straight" o:gfxdata="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" strokeweight="3pt"/>
+          <v:line id="Line 3" o:spid="_x0000_s2051" style="position:absolute;visibility:visible" from="3168,1872" to="10368,1872" o:connectortype="straight" o:gfxdata="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"/>
+          <v:line id="Line 4" o:spid="_x0000_s2050" style="position:absolute;visibility:visible" from="2880,1953" to="10080,1953" o:connectortype="straight" o:gfxdata="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" strokecolor="silver" strokeweight="4.5pt"/>
         </v:group>
       </w:pict>
     </w:r>
@@ -13024,7 +13220,7 @@
 </file>
 
 <file path=word/numbering.xml><?xml version="1.0" encoding="utf-8"?>
-<w:numbering xmlns:ve="http://schemas.openxmlformats.org/markup-compatibility/2006" xmlns:o="urn:schemas-microsoft-com:office:office" xmlns:r="http://schemas.openxmlformats.org/officeDocument/2006/relationships" xmlns:m="http://schemas.openxmlformats.org/officeDocument/2006/math" xmlns:v="urn:schemas-microsoft-com:vml" xmlns:wp="http://schemas.openxmlformats.org/drawingml/2006/wordprocessingDrawing" xmlns:w10="urn:schemas-microsoft-com:office:word" xmlns:w="http://schemas.openxmlformats.org/wordprocessingml/2006/main" xmlns:wne="http://schemas.microsoft.com/office/word/2006/wordml">
+<w:numbering xmlns:wpc="http://schemas.microsoft.com/office/word/2010/wordprocessingCanvas" xmlns:mc="http://schemas.openxmlformats.org/markup-compatibility/2006" xmlns:o="urn:schemas-microsoft-com:office:office" xmlns:r="http://schemas.openxmlformats.org/officeDocument/2006/relationships" xmlns:m="http://schemas.openxmlformats.org/officeDocument/2006/math" xmlns:v="urn:schemas-microsoft-com:vml" xmlns:wp14="http://schemas.microsoft.com/office/word/2010/wordprocessingDrawing" xmlns:wp="http://schemas.openxmlformats.org/drawingml/2006/wordprocessingDrawing" xmlns:w10="urn:schemas-microsoft-com:office:word" xmlns:w="http://schemas.openxmlformats.org/wordprocessingml/2006/main" xmlns:w14="http://schemas.microsoft.com/office/word/2010/wordml" xmlns:wpg="http://schemas.microsoft.com/office/word/2010/wordprocessingGroup" xmlns:wpi="http://schemas.microsoft.com/office/word/2010/wordprocessingInk" xmlns:wne="http://schemas.microsoft.com/office/word/2006/wordml" xmlns:wps="http://schemas.microsoft.com/office/word/2010/wordprocessingShape" mc:Ignorable="w14 wp14">
   <w:abstractNum w:abstractNumId="0">
     <w:nsid w:val="016A73C3"/>
     <w:multiLevelType w:val="hybridMultilevel"/>
@@ -15282,7 +15478,7 @@
 </file>
 
 <file path=word/styles.xml><?xml version="1.0" encoding="utf-8"?>
-<w:styles xmlns:r="http://schemas.openxmlformats.org/officeDocument/2006/relationships" xmlns:w="http://schemas.openxmlformats.org/wordprocessingml/2006/main">
+<w:styles xmlns:mc="http://schemas.openxmlformats.org/markup-compatibility/2006" xmlns:r="http://schemas.openxmlformats.org/officeDocument/2006/relationships" xmlns:w="http://schemas.openxmlformats.org/wordprocessingml/2006/main" xmlns:w14="http://schemas.microsoft.com/office/word/2010/wordml" mc:Ignorable="w14">
   <w:docDefaults>
     <w:rPrDefault>
       <w:rPr>
@@ -15506,7 +15702,6 @@
     <w:uiPriority w:val="99"/>
     <w:semiHidden/>
     <w:unhideWhenUsed/>
-    <w:qFormat/>
     <w:tblPr>
       <w:tblInd w:w="0" w:type="dxa"/>
       <w:tblCellMar>
@@ -16198,8 +16393,17 @@
 
 <file path=word/charts/chart1.xml><?xml version="1.0" encoding="utf-8"?>
 <c:chartSpace xmlns:c="http://schemas.openxmlformats.org/drawingml/2006/chart" xmlns:a="http://schemas.openxmlformats.org/drawingml/2006/main" xmlns:r="http://schemas.openxmlformats.org/officeDocument/2006/relationships">
+  <c:date1904 val="0"/>
   <c:lang val="es-CO"/>
-  <c:style val="1"/>
+  <c:roundedCorners val="0"/>
+  <mc:AlternateContent xmlns:mc="http://schemas.openxmlformats.org/markup-compatibility/2006">
+    <mc:Choice xmlns:c14="http://schemas.microsoft.com/office/drawing/2007/8/2/chart" Requires="c14">
+      <c14:style val="101"/>
+    </mc:Choice>
+    <mc:Fallback>
+      <c:style val="1"/>
+    </mc:Fallback>
+  </mc:AlternateContent>
   <c:chart>
     <c:title>
       <c:tx>
@@ -16225,11 +16429,14 @@
           <c:y val="3.7037037037037056E-2"/>
         </c:manualLayout>
       </c:layout>
+      <c:overlay val="0"/>
     </c:title>
+    <c:autoTitleDeleted val="0"/>
     <c:plotArea>
       <c:layout/>
       <c:scatterChart>
         <c:scatterStyle val="lineMarker"/>
+        <c:varyColors val="0"/>
         <c:ser>
           <c:idx val="0"/>
           <c:order val="0"/>
@@ -16241,10 +16448,13 @@
           <c:trendline>
             <c:trendlineType val="poly"/>
             <c:order val="2"/>
+            <c:dispRSqr val="0"/>
+            <c:dispEq val="0"/>
           </c:trendline>
           <c:trendline>
             <c:trendlineType val="poly"/>
             <c:order val="2"/>
+            <c:dispRSqr val="0"/>
             <c:dispEq val="1"/>
             <c:trendlineLbl>
               <c:layout>
@@ -16334,15 +16544,25 @@
               </c:numCache>
             </c:numRef>
           </c:yVal>
+          <c:smooth val="0"/>
         </c:ser>
-        <c:axId val="106132992"/>
-        <c:axId val="106160512"/>
+        <c:dLbls>
+          <c:showLegendKey val="0"/>
+          <c:showVal val="0"/>
+          <c:showCatName val="0"/>
+          <c:showSerName val="0"/>
+          <c:showPercent val="0"/>
+          <c:showBubbleSize val="0"/>
+        </c:dLbls>
+        <c:axId val="117170176"/>
+        <c:axId val="117172096"/>
       </c:scatterChart>
       <c:valAx>
-        <c:axId val="106132992"/>
+        <c:axId val="117170176"/>
         <c:scaling>
           <c:orientation val="minMax"/>
         </c:scaling>
+        <c:delete val="0"/>
         <c:axPos val="b"/>
         <c:title>
           <c:tx>
@@ -16360,19 +16580,22 @@
               </a:p>
             </c:rich>
           </c:tx>
+          <c:overlay val="0"/>
         </c:title>
         <c:numFmt formatCode="General" sourceLinked="1"/>
         <c:majorTickMark val="none"/>
+        <c:minorTickMark val="none"/>
         <c:tickLblPos val="nextTo"/>
-        <c:crossAx val="106160512"/>
+        <c:crossAx val="117172096"/>
         <c:crosses val="autoZero"/>
         <c:crossBetween val="midCat"/>
       </c:valAx>
       <c:valAx>
-        <c:axId val="106160512"/>
+        <c:axId val="117172096"/>
         <c:scaling>
           <c:orientation val="minMax"/>
         </c:scaling>
+        <c:delete val="0"/>
         <c:axPos val="l"/>
         <c:title>
           <c:tx>
@@ -16390,11 +16613,13 @@
               </a:p>
             </c:rich>
           </c:tx>
+          <c:overlay val="0"/>
         </c:title>
         <c:numFmt formatCode="General" sourceLinked="1"/>
         <c:majorTickMark val="none"/>
+        <c:minorTickMark val="none"/>
         <c:tickLblPos val="nextTo"/>
-        <c:crossAx val="106132992"/>
+        <c:crossAx val="117170176"/>
         <c:crosses val="autoZero"/>
         <c:crossBetween val="midCat"/>
       </c:valAx>
@@ -16406,14 +16631,28 @@
       </c:spPr>
     </c:plotArea>
     <c:plotVisOnly val="1"/>
+    <c:dispBlanksAs val="gap"/>
+    <c:showDLblsOverMax val="0"/>
   </c:chart>
-  <c:externalData r:id="rId1"/>
+  <c:externalData r:id="rId1">
+    <c:autoUpdate val="0"/>
+  </c:externalData>
 </c:chartSpace>
 </file>
 
 <file path=word/charts/chart2.xml><?xml version="1.0" encoding="utf-8"?>
 <c:chartSpace xmlns:c="http://schemas.openxmlformats.org/drawingml/2006/chart" xmlns:a="http://schemas.openxmlformats.org/drawingml/2006/main" xmlns:r="http://schemas.openxmlformats.org/officeDocument/2006/relationships">
+  <c:date1904 val="0"/>
   <c:lang val="es-CO"/>
+  <c:roundedCorners val="0"/>
+  <mc:AlternateContent xmlns:mc="http://schemas.openxmlformats.org/markup-compatibility/2006">
+    <mc:Choice xmlns:c14="http://schemas.microsoft.com/office/drawing/2007/8/2/chart" Requires="c14">
+      <c14:style val="102"/>
+    </mc:Choice>
+    <mc:Fallback>
+      <c:style val="2"/>
+    </mc:Fallback>
+  </mc:AlternateContent>
   <c:chart>
     <c:title>
       <c:tx>
@@ -16436,7 +16675,9 @@
           </a:p>
         </c:rich>
       </c:tx>
+      <c:overlay val="0"/>
     </c:title>
+    <c:autoTitleDeleted val="0"/>
     <c:plotArea>
       <c:layout>
         <c:manualLayout>
@@ -16451,6 +16692,7 @@
       </c:layout>
       <c:scatterChart>
         <c:scatterStyle val="lineMarker"/>
+        <c:varyColors val="0"/>
         <c:ser>
           <c:idx val="0"/>
           <c:order val="0"/>
@@ -16551,15 +16793,25 @@
               </c:numCache>
             </c:numRef>
           </c:yVal>
+          <c:smooth val="0"/>
         </c:ser>
-        <c:axId val="108193280"/>
-        <c:axId val="109202816"/>
+        <c:dLbls>
+          <c:showLegendKey val="0"/>
+          <c:showVal val="0"/>
+          <c:showCatName val="0"/>
+          <c:showSerName val="0"/>
+          <c:showPercent val="0"/>
+          <c:showBubbleSize val="0"/>
+        </c:dLbls>
+        <c:axId val="119368320"/>
+        <c:axId val="119378688"/>
       </c:scatterChart>
       <c:valAx>
-        <c:axId val="108193280"/>
+        <c:axId val="119368320"/>
         <c:scaling>
           <c:orientation val="minMax"/>
         </c:scaling>
+        <c:delete val="0"/>
         <c:axPos val="b"/>
         <c:title>
           <c:tx>
@@ -16582,19 +16834,22 @@
               </a:p>
             </c:rich>
           </c:tx>
+          <c:overlay val="0"/>
         </c:title>
         <c:numFmt formatCode="General" sourceLinked="1"/>
         <c:majorTickMark val="none"/>
+        <c:minorTickMark val="none"/>
         <c:tickLblPos val="nextTo"/>
-        <c:crossAx val="109202816"/>
+        <c:crossAx val="119378688"/>
         <c:crosses val="autoZero"/>
         <c:crossBetween val="midCat"/>
       </c:valAx>
       <c:valAx>
-        <c:axId val="109202816"/>
+        <c:axId val="119378688"/>
         <c:scaling>
           <c:orientation val="minMax"/>
         </c:scaling>
+        <c:delete val="0"/>
         <c:axPos val="l"/>
         <c:title>
           <c:tx>
@@ -16617,372 +16872,25 @@
               </a:p>
             </c:rich>
           </c:tx>
+          <c:overlay val="0"/>
         </c:title>
         <c:numFmt formatCode="General" sourceLinked="1"/>
         <c:majorTickMark val="none"/>
+        <c:minorTickMark val="none"/>
         <c:tickLblPos val="nextTo"/>
-        <c:crossAx val="108193280"/>
+        <c:crossAx val="119368320"/>
         <c:crosses val="autoZero"/>
         <c:crossBetween val="midCat"/>
       </c:valAx>
     </c:plotArea>
     <c:plotVisOnly val="1"/>
+    <c:dispBlanksAs val="gap"/>
+    <c:showDLblsOverMax val="0"/>
   </c:chart>
-  <c:externalData r:id="rId1"/>
+  <c:externalData r:id="rId1">
+    <c:autoUpdate val="0"/>
+  </c:externalData>
 </c:chartSpace>
-</file>
-
-<file path=word/glossary/document.xml><?xml version="1.0" encoding="utf-8"?>
-<w:glossaryDocument xmlns:ve="http://schemas.openxmlformats.org/markup-compatibility/2006" xmlns:o="urn:schemas-microsoft-com:office:office" xmlns:r="http://schemas.openxmlformats.org/officeDocument/2006/relationships" xmlns:m="http://schemas.openxmlformats.org/officeDocument/2006/math" xmlns:v="urn:schemas-microsoft-com:vml" xmlns:wp="http://schemas.openxmlformats.org/drawingml/2006/wordprocessingDrawing" xmlns:w10="urn:schemas-microsoft-com:office:word" xmlns:w="http://schemas.openxmlformats.org/wordprocessingml/2006/main" xmlns:wne="http://schemas.microsoft.com/office/word/2006/wordml">
-  <w:docParts/>
-</w:glossaryDocument>
-</file>
-
-<file path=word/glossary/fontTable.xml><?xml version="1.0" encoding="utf-8"?>
-<w:fonts xmlns:r="http://schemas.openxmlformats.org/officeDocument/2006/relationships" xmlns:w="http://schemas.openxmlformats.org/wordprocessingml/2006/main">
-  <w:font w:name="Times New Roman">
-    <w:panose1 w:val="02020603050405020304"/>
-    <w:charset w:val="00"/>
-    <w:family w:val="roman"/>
-    <w:pitch w:val="variable"/>
-    <w:sig w:usb0="E0002EFF" w:usb1="C0007843" w:usb2="00000009" w:usb3="00000000" w:csb0="000001FF" w:csb1="00000000"/>
-  </w:font>
-  <w:font w:name="Symbol">
-    <w:panose1 w:val="05050102010706020507"/>
-    <w:charset w:val="02"/>
-    <w:family w:val="roman"/>
-    <w:pitch w:val="variable"/>
-    <w:sig w:usb0="00000000" w:usb1="10000000" w:usb2="00000000" w:usb3="00000000" w:csb0="80000000" w:csb1="00000000"/>
-  </w:font>
-  <w:font w:name="Courier New">
-    <w:panose1 w:val="02070309020205020404"/>
-    <w:charset w:val="00"/>
-    <w:family w:val="modern"/>
-    <w:pitch w:val="fixed"/>
-    <w:sig w:usb0="E0002AFF" w:usb1="C0007843" w:usb2="00000009" w:usb3="00000000" w:csb0="000001FF" w:csb1="00000000"/>
-  </w:font>
-  <w:font w:name="Wingdings">
-    <w:panose1 w:val="05000000000000000000"/>
-    <w:charset w:val="02"/>
-    <w:family w:val="auto"/>
-    <w:pitch w:val="variable"/>
-    <w:sig w:usb0="00000000" w:usb1="10000000" w:usb2="00000000" w:usb3="00000000" w:csb0="80000000" w:csb1="00000000"/>
-  </w:font>
-  <w:font w:name="Arial">
-    <w:panose1 w:val="020B0604020202020204"/>
-    <w:charset w:val="00"/>
-    <w:family w:val="swiss"/>
-    <w:pitch w:val="variable"/>
-    <w:sig w:usb0="E0002AFF" w:usb1="C0007843" w:usb2="00000009" w:usb3="00000000" w:csb0="000001FF" w:csb1="00000000"/>
-  </w:font>
-  <w:font w:name="Calibri">
-    <w:panose1 w:val="020F0502020204030204"/>
-    <w:charset w:val="00"/>
-    <w:family w:val="swiss"/>
-    <w:pitch w:val="variable"/>
-    <w:sig w:usb0="E00002FF" w:usb1="4000ACFF" w:usb2="00000001" w:usb3="00000000" w:csb0="0000019F" w:csb1="00000000"/>
-  </w:font>
-  <w:font w:name="Tahoma">
-    <w:panose1 w:val="020B0604030504040204"/>
-    <w:charset w:val="00"/>
-    <w:family w:val="swiss"/>
-    <w:pitch w:val="variable"/>
-    <w:sig w:usb0="E1002EFF" w:usb1="C000605B" w:usb2="00000029" w:usb3="00000000" w:csb0="000101FF" w:csb1="00000000"/>
-  </w:font>
-  <w:font w:name="Bookman Old Style">
-    <w:panose1 w:val="02050604050505020204"/>
-    <w:charset w:val="00"/>
-    <w:family w:val="roman"/>
-    <w:pitch w:val="variable"/>
-    <w:sig w:usb0="00000287" w:usb1="00000000" w:usb2="00000000" w:usb3="00000000" w:csb0="0000009F" w:csb1="00000000"/>
-  </w:font>
-  <w:font w:name="NewBaskerville-Bold">
-    <w:panose1 w:val="00000000000000000000"/>
-    <w:charset w:val="00"/>
-    <w:family w:val="auto"/>
-    <w:notTrueType/>
-    <w:pitch w:val="default"/>
-    <w:sig w:usb0="00000003" w:usb1="00000000" w:usb2="00000000" w:usb3="00000000" w:csb0="00000001" w:csb1="00000000"/>
-  </w:font>
-  <w:font w:name="NewBaskerville-Roman">
-    <w:panose1 w:val="00000000000000000000"/>
-    <w:charset w:val="00"/>
-    <w:family w:val="auto"/>
-    <w:notTrueType/>
-    <w:pitch w:val="default"/>
-    <w:sig w:usb0="00000003" w:usb1="00000000" w:usb2="00000000" w:usb3="00000000" w:csb0="00000001" w:csb1="00000000"/>
-  </w:font>
-  <w:font w:name="NewBaskerville-Italic">
-    <w:panose1 w:val="00000000000000000000"/>
-    <w:charset w:val="00"/>
-    <w:family w:val="auto"/>
-    <w:notTrueType/>
-    <w:pitch w:val="default"/>
-    <w:sig w:usb0="00000003" w:usb1="00000000" w:usb2="00000000" w:usb3="00000000" w:csb0="00000001" w:csb1="00000000"/>
-  </w:font>
-  <w:font w:name="Times-Roman">
-    <w:panose1 w:val="00000000000000000000"/>
-    <w:charset w:val="00"/>
-    <w:family w:val="auto"/>
-    <w:notTrueType/>
-    <w:pitch w:val="default"/>
-    <w:sig w:usb0="00000003" w:usb1="00000000" w:usb2="00000000" w:usb3="00000000" w:csb0="00000001" w:csb1="00000000"/>
-  </w:font>
-  <w:font w:name="Cambria Math">
-    <w:panose1 w:val="02040503050406030204"/>
-    <w:charset w:val="00"/>
-    <w:family w:val="roman"/>
-    <w:pitch w:val="variable"/>
-    <w:sig w:usb0="E00002FF" w:usb1="420024FF" w:usb2="00000000" w:usb3="00000000" w:csb0="0000019F" w:csb1="00000000"/>
-  </w:font>
-  <w:font w:name="Cambria">
-    <w:panose1 w:val="02040503050406030204"/>
-    <w:charset w:val="00"/>
-    <w:family w:val="roman"/>
-    <w:pitch w:val="variable"/>
-    <w:sig w:usb0="E00002FF" w:usb1="400004FF" w:usb2="00000000" w:usb3="00000000" w:csb0="0000019F" w:csb1="00000000"/>
-  </w:font>
-</w:fonts>
-</file>
-
-<file path=word/glossary/settings.xml><?xml version="1.0" encoding="utf-8"?>
-<w:settings xmlns:o="urn:schemas-microsoft-com:office:office" xmlns:r="http://schemas.openxmlformats.org/officeDocument/2006/relationships" xmlns:m="http://schemas.openxmlformats.org/officeDocument/2006/math" xmlns:v="urn:schemas-microsoft-com:vml" xmlns:w10="urn:schemas-microsoft-com:office:word" xmlns:w="http://schemas.openxmlformats.org/wordprocessingml/2006/main" xmlns:sl="http://schemas.openxmlformats.org/schemaLibrary/2006/main">
-  <w:view w:val="normal"/>
-  <w:defaultTabStop w:val="708"/>
-  <w:hyphenationZone w:val="425"/>
-  <w:characterSpacingControl w:val="doNotCompress"/>
-  <w:compat>
-    <w:useFELayout/>
-  </w:compat>
-  <w:rsids>
-    <w:rsidRoot w:val="009B097F"/>
-    <w:rsid w:val="009B097F"/>
-  </w:rsids>
-  <m:mathPr>
-    <m:mathFont m:val="Cambria Math"/>
-    <m:brkBin m:val="before"/>
-    <m:brkBinSub m:val="--"/>
-    <m:smallFrac m:val="off"/>
-    <m:dispDef/>
-    <m:lMargin m:val="0"/>
-    <m:rMargin m:val="0"/>
-    <m:defJc m:val="centerGroup"/>
-    <m:wrapIndent m:val="1440"/>
-    <m:intLim m:val="subSup"/>
-    <m:naryLim m:val="undOvr"/>
-  </m:mathPr>
-  <w:themeFontLang w:val="es-CO"/>
-  <w:clrSchemeMapping w:bg1="light1" w:t1="dark1" w:bg2="light2" w:t2="dark2" w:accent1="accent1" w:accent2="accent2" w:accent3="accent3" w:accent4="accent4" w:accent5="accent5" w:accent6="accent6" w:hyperlink="hyperlink" w:followedHyperlink="followedHyperlink"/>
-  <w:decimalSymbol w:val=","/>
-  <w:listSeparator w:val=","/>
-</w:settings>
-</file>
-
-<file path=word/glossary/styles.xml><?xml version="1.0" encoding="utf-8"?>
-<w:styles xmlns:r="http://schemas.openxmlformats.org/officeDocument/2006/relationships" xmlns:w="http://schemas.openxmlformats.org/wordprocessingml/2006/main">
-  <w:docDefaults>
-    <w:rPrDefault>
-      <w:rPr>
-        <w:rFonts w:asciiTheme="minorHAnsi" w:eastAsiaTheme="minorEastAsia" w:hAnsiTheme="minorHAnsi" w:cstheme="minorBidi"/>
-        <w:sz w:val="22"/>
-        <w:szCs w:val="22"/>
-        <w:lang w:val="es-CO" w:eastAsia="es-CO" w:bidi="ar-SA"/>
-      </w:rPr>
-    </w:rPrDefault>
-    <w:pPrDefault>
-      <w:pPr>
-        <w:spacing w:after="200" w:line="276" w:lineRule="auto"/>
-      </w:pPr>
-    </w:pPrDefault>
-  </w:docDefaults>
-  <w:latentStyles w:defLockedState="0" w:defUIPriority="99" w:defSemiHidden="1" w:defUnhideWhenUsed="1" w:defQFormat="0" w:count="267">
-    <w:lsdException w:name="Normal" w:semiHidden="0" w:uiPriority="0" w:unhideWhenUsed="0" w:qFormat="1"/>
-    <w:lsdException w:name="heading 1" w:semiHidden="0" w:uiPriority="9" w:unhideWhenUsed="0" w:qFormat="1"/>
-    <w:lsdException w:name="heading 2" w:uiPriority="9" w:qFormat="1"/>
-    <w:lsdException w:name="heading 3" w:uiPriority="9" w:qFormat="1"/>
-    <w:lsdException w:name="heading 4" w:uiPriority="9" w:qFormat="1"/>
-    <w:lsdException w:name="heading 5" w:uiPriority="9" w:qFormat="1"/>
-    <w:lsdException w:name="heading 6" w:uiPriority="9" w:qFormat="1"/>
-    <w:lsdException w:name="heading 7" w:uiPriority="9" w:qFormat="1"/>
-    <w:lsdException w:name="heading 8" w:uiPriority="9" w:qFormat="1"/>
-    <w:lsdException w:name="heading 9" w:uiPriority="9" w:qFormat="1"/>
-    <w:lsdException w:name="toc 1" w:uiPriority="39"/>
-    <w:lsdException w:name="toc 2" w:uiPriority="39"/>
-    <w:lsdException w:name="toc 3" w:uiPriority="39"/>
-    <w:lsdException w:name="toc 4" w:uiPriority="39"/>
-    <w:lsdException w:name="toc 5" w:uiPriority="39"/>
-    <w:lsdException w:name="toc 6" w:uiPriority="39"/>
-    <w:lsdException w:name="toc 7" w:uiPriority="39"/>
-    <w:lsdException w:name="toc 8" w:uiPriority="39"/>
-    <w:lsdException w:name="toc 9" w:uiPriority="39"/>
-    <w:lsdException w:name="caption" w:uiPriority="35" w:qFormat="1"/>
-    <w:lsdException w:name="Title" w:semiHidden="0" w:uiPriority="10" w:unhideWhenUsed="0" w:qFormat="1"/>
-    <w:lsdException w:name="Default Paragraph Font" w:uiPriority="1"/>
-    <w:lsdException w:name="Subtitle" w:semiHidden="0" w:uiPriority="11" w:unhideWhenUsed="0" w:qFormat="1"/>
-    <w:lsdException w:name="Strong" w:semiHidden="0" w:uiPriority="22" w:unhideWhenUsed="0" w:qFormat="1"/>
-    <w:lsdException w:name="Emphasis" w:semiHidden="0" w:uiPriority="20" w:unhideWhenUsed="0" w:qFormat="1"/>
-    <w:lsdException w:name="Table Grid" w:semiHidden="0" w:uiPriority="59" w:unhideWhenUsed="0"/>
-    <w:lsdException w:name="Placeholder Text" w:unhideWhenUsed="0"/>
-    <w:lsdException w:name="No Spacing" w:semiHidden="0" w:uiPriority="1" w:unhideWhenUsed="0" w:qFormat="1"/>
-    <w:lsdException w:name="Light Shading" w:semiHidden="0" w:uiPriority="60" w:unhideWhenUsed="0"/>
-    <w:lsdException w:name="Light List" w:semiHidden="0" w:uiPriority="61" w:unhideWhenUsed="0"/>
-    <w:lsdException w:name="Light Grid" w:semiHidden="0" w:uiPriority="62" w:unhideWhenUsed="0"/>
-    <w:lsdException w:name="Medium Shading 1" w:semiHidden="0" w:uiPriority="63" w:unhideWhenUsed="0"/>
-    <w:lsdException w:name="Medium Shading 2" w:semiHidden="0" w:uiPriority="64" w:unhideWhenUsed="0"/>
-    <w:lsdException w:name="Medium List 1" w:semiHidden="0" w:uiPriority="65" w:unhideWhenUsed="0"/>
-    <w:lsdException w:name="Medium List 2" w:semiHidden="0" w:uiPriority="66" w:unhideWhenUsed="0"/>
-    <w:lsdException w:name="Medium Grid 1" w:semiHidden="0" w:uiPriority="67" w:unhideWhenUsed="0"/>
-    <w:lsdException w:name="Medium Grid 2" w:semiHidden="0" w:uiPriority="68" w:unhideWhenUsed="0"/>
-    <w:lsdException w:name="Medium Grid 3" w:semiHidden="0" w:uiPriority="69" w:unhideWhenUsed="0"/>
-    <w:lsdException w:name="Dark List" w:semiHidden="0" w:uiPriority="70" w:unhideWhenUsed="0"/>
-    <w:lsdException w:name="Colorful Shading" w:semiHidden="0" w:uiPriority="71" w:unhideWhenUsed="0"/>
-    <w:lsdException w:name="Colorful List" w:semiHidden="0" w:uiPriority="72" w:unhideWhenUsed="0"/>
-    <w:lsdException w:name="Colorful Grid" w:semiHidden="0" w:uiPriority="73" w:unhideWhenUsed="0"/>
-    <w:lsdException w:name="Light Shading Accent 1" w:semiHidden="0" w:uiPriority="60" w:unhideWhenUsed="0"/>
-    <w:lsdException w:name="Light List Accent 1" w:semiHidden="0" w:uiPriority="61" w:unhideWhenUsed="0"/>
-    <w:lsdException w:name="Light Grid Accent 1" w:semiHidden="0" w:uiPriority="62" w:unhideWhenUsed="0"/>
-    <w:lsdException w:name="Medium Shading 1 Accent 1" w:semiHidden="0" w:uiPriority="63" w:unhideWhenUsed="0"/>
-    <w:lsdException w:name="Medium Shading 2 Accent 1" w:semiHidden="0" w:uiPriority="64" w:unhideWhenUsed="0"/>
-    <w:lsdException w:name="Medium List 1 Accent 1" w:semiHidden="0" w:uiPriority="65" w:unhideWhenUsed="0"/>
-    <w:lsdException w:name="Revision" w:unhideWhenUsed="0"/>
-    <w:lsdException w:name="List Paragraph" w:semiHidden="0" w:uiPriority="34" w:unhideWhenUsed="0" w:qFormat="1"/>
-    <w:lsdException w:name="Quote" w:semiHidden="0" w:uiPriority="29" w:unhideWhenUsed="0" w:qFormat="1"/>
-    <w:lsdException w:name="Intense Quote" w:semiHidden="0" w:uiPriority="30" w:unhideWhenUsed="0" w:qFormat="1"/>
-    <w:lsdException w:name="Medium List 2 Accent 1" w:semiHidden="0" w:uiPriority="66" w:unhideWhenUsed="0"/>
-    <w:lsdException w:name="Medium Grid 1 Accent 1" w:semiHidden="0" w:uiPriority="67" w:unhideWhenUsed="0"/>
-    <w:lsdException w:name="Medium Grid 2 Accent 1" w:semiHidden="0" w:uiPriority="68" w:unhideWhenUsed="0"/>
-    <w:lsdException w:name="Medium Grid 3 Accent 1" w:semiHidden="0" w:uiPriority="69" w:unhideWhenUsed="0"/>
-    <w:lsdException w:name="Dark List Accent 1" w:semiHidden="0" w:uiPriority="70" w:unhideWhenUsed="0"/>
-    <w:lsdException w:name="Colorful Shading Accent 1" w:semiHidden="0" w:uiPriority="71" w:unhideWhenUsed="0"/>
-    <w:lsdException w:name="Colorful List Accent 1" w:semiHidden="0" w:uiPriority="72" w:unhideWhenUsed="0"/>
-    <w:lsdException w:name="Colorful Grid Accent 1" w:semiHidden="0" w:uiPriority="73" w:unhideWhenUsed="0"/>
-    <w:lsdException w:name="Light Shading Accent 2" w:semiHidden="0" w:uiPriority="60" w:unhideWhenUsed="0"/>
-    <w:lsdException w:name="Light List Accent 2" w:semiHidden="0" w:uiPriority="61" w:unhideWhenUsed="0"/>
-    <w:lsdException w:name="Light Grid Accent 2" w:semiHidden="0" w:uiPriority="62" w:unhideWhenUsed="0"/>
-    <w:lsdException w:name="Medium Shading 1 Accent 2" w:semiHidden="0" w:uiPriority="63" w:unhideWhenUsed="0"/>
-    <w:lsdException w:name="Medium Shading 2 Accent 2" w:semiHidden="0" w:uiPriority="64" w:unhideWhenUsed="0"/>
-    <w:lsdException w:name="Medium List 1 Accent 2" w:semiHidden="0" w:uiPriority="65" w:unhideWhenUsed="0"/>
-    <w:lsdException w:name="Medium List 2 Accent 2" w:semiHidden="0" w:uiPriority="66" w:unhideWhenUsed="0"/>
-    <w:lsdException w:name="Medium Grid 1 Accent 2" w:semiHidden="0" w:uiPriority="67" w:unhideWhenUsed="0"/>
-    <w:lsdException w:name="Medium Grid 2 Accent 2" w:semiHidden="0" w:uiPriority="68" w:unhideWhenUsed="0"/>
-    <w:lsdException w:name="Medium Grid 3 Accent 2" w:semiHidden="0" w:uiPriority="69" w:unhideWhenUsed="0"/>
-    <w:lsdException w:name="Dark List Accent 2" w:semiHidden="0" w:uiPriority="70" w:unhideWhenUsed="0"/>
-    <w:lsdException w:name="Colorful Shading Accent 2" w:semiHidden="0" w:uiPriority="71" w:unhideWhenUsed="0"/>
-    <w:lsdException w:name="Colorful List Accent 2" w:semiHidden="0" w:uiPriority="72" w:unhideWhenUsed="0"/>
-    <w:lsdException w:name="Colorful Grid Accent 2" w:semiHidden="0" w:uiPriority="73" w:unhideWhenUsed="0"/>
-    <w:lsdException w:name="Light Shading Accent 3" w:semiHidden="0" w:uiPriority="60" w:unhideWhenUsed="0"/>
-    <w:lsdException w:name="Light List Accent 3" w:semiHidden="0" w:uiPriority="61" w:unhideWhenUsed="0"/>
-    <w:lsdException w:name="Light Grid Accent 3" w:semiHidden="0" w:uiPriority="62" w:unhideWhenUsed="0"/>
-    <w:lsdException w:name="Medium Shading 1 Accent 3" w:semiHidden="0" w:uiPriority="63" w:unhideWhenUsed="0"/>
-    <w:lsdException w:name="Medium Shading 2 Accent 3" w:semiHidden="0" w:uiPriority="64" w:unhideWhenUsed="0"/>
-    <w:lsdException w:name="Medium List 1 Accent 3" w:semiHidden="0" w:uiPriority="65" w:unhideWhenUsed="0"/>
-    <w:lsdException w:name="Medium List 2 Accent 3" w:semiHidden="0" w:uiPriority="66" w:unhideWhenUsed="0"/>
-    <w:lsdException w:name="Medium Grid 1 Accent 3" w:semiHidden="0" w:uiPriority="67" w:unhideWhenUsed="0"/>
-    <w:lsdException w:name="Medium Grid 2 Accent 3" w:semiHidden="0" w:uiPriority="68" w:unhideWhenUsed="0"/>
-    <w:lsdException w:name="Medium Grid 3 Accent 3" w:semiHidden="0" w:uiPriority="69" w:unhideWhenUsed="0"/>
-    <w:lsdException w:name="Dark List Accent 3" w:semiHidden="0" w:uiPriority="70" w:unhideWhenUsed="0"/>
-    <w:lsdException w:name="Colorful Shading Accent 3" w:semiHidden="0" w:uiPriority="71" w:unhideWhenUsed="0"/>
-    <w:lsdException w:name="Colorful List Accent 3" w:semiHidden="0" w:uiPriority="72" w:unhideWhenUsed="0"/>
-    <w:lsdException w:name="Colorful Grid Accent 3" w:semiHidden="0" w:uiPriority="73" w:unhideWhenUsed="0"/>
-    <w:lsdException w:name="Light Shading Accent 4" w:semiHidden="0" w:uiPriority="60" w:unhideWhenUsed="0"/>
-    <w:lsdException w:name="Light List Accent 4" w:semiHidden="0" w:uiPriority="61" w:unhideWhenUsed="0"/>
-    <w:lsdException w:name="Light Grid Accent 4" w:semiHidden="0" w:uiPriority="62" w:unhideWhenUsed="0"/>
-    <w:lsdException w:name="Medium Shading 1 Accent 4" w:semiHidden="0" w:uiPriority="63" w:unhideWhenUsed="0"/>
-    <w:lsdException w:name="Medium Shading 2 Accent 4" w:semiHidden="0" w:uiPriority="64" w:unhideWhenUsed="0"/>
-    <w:lsdException w:name="Medium List 1 Accent 4" w:semiHidden="0" w:uiPriority="65" w:unhideWhenUsed="0"/>
-    <w:lsdException w:name="Medium List 2 Accent 4" w:semiHidden="0" w:uiPriority="66" w:unhideWhenUsed="0"/>
-    <w:lsdException w:name="Medium Grid 1 Accent 4" w:semiHidden="0" w:uiPriority="67" w:unhideWhenUsed="0"/>
-    <w:lsdException w:name="Medium Grid 2 Accent 4" w:semiHidden="0" w:uiPriority="68" w:unhideWhenUsed="0"/>
-    <w:lsdException w:name="Medium Grid 3 Accent 4" w:semiHidden="0" w:uiPriority="69" w:unhideWhenUsed="0"/>
-    <w:lsdException w:name="Dark List Accent 4" w:semiHidden="0" w:uiPriority="70" w:unhideWhenUsed="0"/>
-    <w:lsdException w:name="Colorful Shading Accent 4" w:semiHidden="0" w:uiPriority="71" w:unhideWhenUsed="0"/>
-    <w:lsdException w:name="Colorful List Accent 4" w:semiHidden="0" w:uiPriority="72" w:unhideWhenUsed="0"/>
-    <w:lsdException w:name="Colorful Grid Accent 4" w:semiHidden="0" w:uiPriority="73" w:unhideWhenUsed="0"/>
-    <w:lsdException w:name="Light Shading Accent 5" w:semiHidden="0" w:uiPriority="60" w:unhideWhenUsed="0"/>
-    <w:lsdException w:name="Light List Accent 5" w:semiHidden="0" w:uiPriority="61" w:unhideWhenUsed="0"/>
-    <w:lsdException w:name="Light Grid Accent 5" w:semiHidden="0" w:uiPriority="62" w:unhideWhenUsed="0"/>
-    <w:lsdException w:name="Medium Shading 1 Accent 5" w:semiHidden="0" w:uiPriority="63" w:unhideWhenUsed="0"/>
-    <w:lsdException w:name="Medium Shading 2 Accent 5" w:semiHidden="0" w:uiPriority="64" w:unhideWhenUsed="0"/>
-    <w:lsdException w:name="Medium List 1 Accent 5" w:semiHidden="0" w:uiPriority="65" w:unhideWhenUsed="0"/>
-    <w:lsdException w:name="Medium List 2 Accent 5" w:semiHidden="0" w:uiPriority="66" w:unhideWhenUsed="0"/>
-    <w:lsdException w:name="Medium Grid 1 Accent 5" w:semiHidden="0" w:uiPriority="67" w:unhideWhenUsed="0"/>
-    <w:lsdException w:name="Medium Grid 2 Accent 5" w:semiHidden="0" w:uiPriority="68" w:unhideWhenUsed="0"/>
-    <w:lsdException w:name="Medium Grid 3 Accent 5" w:semiHidden="0" w:uiPriority="69" w:unhideWhenUsed="0"/>
-    <w:lsdException w:name="Dark List Accent 5" w:semiHidden="0" w:uiPriority="70" w:unhideWhenUsed="0"/>
-    <w:lsdException w:name="Colorful Shading Accent 5" w:semiHidden="0" w:uiPriority="71" w:unhideWhenUsed="0"/>
-    <w:lsdException w:name="Colorful List Accent 5" w:semiHidden="0" w:uiPriority="72" w:unhideWhenUsed="0"/>
-    <w:lsdException w:name="Colorful Grid Accent 5" w:semiHidden="0" w:uiPriority="73" w:unhideWhenUsed="0"/>
-    <w:lsdException w:name="Light Shading Accent 6" w:semiHidden="0" w:uiPriority="60" w:unhideWhenUsed="0"/>
-    <w:lsdException w:name="Light List Accent 6" w:semiHidden="0" w:uiPriority="61" w:unhideWhenUsed="0"/>
-    <w:lsdException w:name="Light Grid Accent 6" w:semiHidden="0" w:uiPriority="62" w:unhideWhenUsed="0"/>
-    <w:lsdException w:name="Medium Shading 1 Accent 6" w:semiHidden="0" w:uiPriority="63" w:unhideWhenUsed="0"/>
-    <w:lsdException w:name="Medium Shading 2 Accent 6" w:semiHidden="0" w:uiPriority="64" w:unhideWhenUsed="0"/>
-    <w:lsdException w:name="Medium List 1 Accent 6" w:semiHidden="0" w:uiPriority="65" w:unhideWhenUsed="0"/>
-    <w:lsdException w:name="Medium List 2 Accent 6" w:semiHidden="0" w:uiPriority="66" w:unhideWhenUsed="0"/>
-    <w:lsdException w:name="Medium Grid 1 Accent 6" w:semiHidden="0" w:uiPriority="67" w:unhideWhenUsed="0"/>
-    <w:lsdException w:name="Medium Grid 2 Accent 6" w:semiHidden="0" w:uiPriority="68" w:unhideWhenUsed="0"/>
-    <w:lsdException w:name="Medium Grid 3 Accent 6" w:semiHidden="0" w:uiPriority="69" w:unhideWhenUsed="0"/>
-    <w:lsdException w:name="Dark List Accent 6" w:semiHidden="0" w:uiPriority="70" w:unhideWhenUsed="0"/>
-    <w:lsdException w:name="Colorful Shading Accent 6" w:semiHidden="0" w:uiPriority="71" w:unhideWhenUsed="0"/>
-    <w:lsdException w:name="Colorful List Accent 6" w:semiHidden="0" w:uiPriority="72" w:unhideWhenUsed="0"/>
-    <w:lsdException w:name="Colorful Grid Accent 6" w:semiHidden="0" w:uiPriority="73" w:unhideWhenUsed="0"/>
-    <w:lsdException w:name="Subtle Emphasis" w:semiHidden="0" w:uiPriority="19" w:unhideWhenUsed="0" w:qFormat="1"/>
-    <w:lsdException w:name="Intense Emphasis" w:semiHidden="0" w:uiPriority="21" w:unhideWhenUsed="0" w:qFormat="1"/>
-    <w:lsdException w:name="Subtle Reference" w:semiHidden="0" w:uiPriority="31" w:unhideWhenUsed="0" w:qFormat="1"/>
-    <w:lsdException w:name="Intense Reference" w:semiHidden="0" w:uiPriority="32" w:unhideWhenUsed="0" w:qFormat="1"/>
-    <w:lsdException w:name="Book Title" w:semiHidden="0" w:uiPriority="33" w:unhideWhenUsed="0" w:qFormat="1"/>
-    <w:lsdException w:name="Bibliography" w:uiPriority="37"/>
-    <w:lsdException w:name="TOC Heading" w:uiPriority="39" w:qFormat="1"/>
-  </w:latentStyles>
-  <w:style w:type="paragraph" w:default="1" w:styleId="Normal">
-    <w:name w:val="Normal"/>
-    <w:qFormat/>
-  </w:style>
-  <w:style w:type="character" w:default="1" w:styleId="Fuentedeprrafopredeter">
-    <w:name w:val="Default Paragraph Font"/>
-    <w:uiPriority w:val="1"/>
-    <w:semiHidden/>
-    <w:unhideWhenUsed/>
-  </w:style>
-  <w:style w:type="table" w:default="1" w:styleId="Tablanormal">
-    <w:name w:val="Normal Table"/>
-    <w:uiPriority w:val="99"/>
-    <w:semiHidden/>
-    <w:unhideWhenUsed/>
-    <w:qFormat/>
-    <w:tblPr>
-      <w:tblInd w:w="0" w:type="dxa"/>
-      <w:tblCellMar>
-        <w:top w:w="0" w:type="dxa"/>
-        <w:left w:w="108" w:type="dxa"/>
-        <w:bottom w:w="0" w:type="dxa"/>
-        <w:right w:w="108" w:type="dxa"/>
-      </w:tblCellMar>
-    </w:tblPr>
-  </w:style>
-  <w:style w:type="numbering" w:default="1" w:styleId="Sinlista">
-    <w:name w:val="No List"/>
-    <w:uiPriority w:val="99"/>
-    <w:semiHidden/>
-    <w:unhideWhenUsed/>
-  </w:style>
-  <w:style w:type="character" w:styleId="Textodelmarcadordeposicin">
-    <w:name w:val="Placeholder Text"/>
-    <w:basedOn w:val="Fuentedeprrafopredeter"/>
-    <w:uiPriority w:val="99"/>
-    <w:semiHidden/>
-    <w:rsid w:val="009B097F"/>
-    <w:rPr>
-      <w:color w:val="808080"/>
-    </w:rPr>
-  </w:style>
-</w:styles>
-</file>
-
-<file path=word/glossary/webSettings.xml><?xml version="1.0" encoding="utf-8"?>
-<w:webSettings xmlns:r="http://schemas.openxmlformats.org/officeDocument/2006/relationships" xmlns:w="http://schemas.openxmlformats.org/wordprocessingml/2006/main">
-  <w:optimizeForBrowser/>
-</w:webSettings>
 </file>
 
 <file path=word/theme/theme1.xml><?xml version="1.0" encoding="utf-8"?>
@@ -17333,7 +17241,7 @@
 </file>
 
 <file path=customXml/itemProps1.xml><?xml version="1.0" encoding="utf-8"?>
-<ds:datastoreItem xmlns:ds="http://schemas.openxmlformats.org/officeDocument/2006/customXml" ds:itemID="{3DD3B033-62C7-4417-99B0-8A6EC6F701CC}">
+<ds:datastoreItem xmlns:ds="http://schemas.openxmlformats.org/officeDocument/2006/customXml" ds:itemID="{AF1C3B31-10E5-4AE8-917C-117D152CA820}">
   <ds:schemaRefs>
     <ds:schemaRef ds:uri="http://schemas.openxmlformats.org/officeDocument/2006/bibliography"/>
   </ds:schemaRefs>

</xml_diff>

<commit_message>
agrege mas fundamentos, revisen los calculos corregi algunos
</commit_message>
<xml_diff>
--- a/InformeDeFisica2.0.docx
+++ b/InformeDeFisica2.0.docx
@@ -6753,7 +6753,18 @@
               <w:sz w:val="20"/>
               <w:lang w:val="es-MX"/>
             </w:rPr>
-            <m:t>876666666s ≅0. 87</m:t>
+            <m:t xml:space="preserve">876666666s ≅0. </m:t>
+          </m:r>
+          <m:r>
+            <m:rPr>
+              <m:sty m:val="p"/>
+            </m:rPr>
+            <w:rPr>
+              <w:rFonts w:ascii="Cambria Math" w:hAnsi="Cambria Math"/>
+              <w:sz w:val="20"/>
+              <w:lang w:val="es-MX"/>
+            </w:rPr>
+            <m:t>88</m:t>
           </m:r>
           <m:r>
             <m:rPr>
@@ -7238,8 +7249,6 @@
             </w:rPr>
             <m:t>3</m:t>
           </m:r>
-          <w:bookmarkStart w:id="0" w:name="_GoBack"/>
-          <w:bookmarkEnd w:id="0"/>
           <m:r>
             <w:rPr>
               <w:rFonts w:ascii="Cambria Math" w:hAnsi="Cambria Math"/>
@@ -8481,7 +8490,62 @@
                   <w:sz w:val="20"/>
                   <w:lang w:val="es-MX"/>
                 </w:rPr>
-                <m:t>0.75s+0.79s+0.73s</m:t>
+                <m:t>1.05</m:t>
+              </m:r>
+              <m:r>
+                <m:rPr>
+                  <m:sty m:val="p"/>
+                </m:rPr>
+                <w:rPr>
+                  <w:rFonts w:ascii="Cambria Math" w:hAnsi="Cambria Math"/>
+                  <w:sz w:val="20"/>
+                  <w:lang w:val="es-MX"/>
+                </w:rPr>
+                <m:t>s+</m:t>
+              </m:r>
+              <m:r>
+                <m:rPr>
+                  <m:sty m:val="p"/>
+                </m:rPr>
+                <w:rPr>
+                  <w:rFonts w:ascii="Cambria Math" w:hAnsi="Cambria Math"/>
+                  <w:sz w:val="20"/>
+                  <w:lang w:val="es-MX"/>
+                </w:rPr>
+                <m:t>1.08</m:t>
+              </m:r>
+              <m:r>
+                <m:rPr>
+                  <m:sty m:val="p"/>
+                </m:rPr>
+                <w:rPr>
+                  <w:rFonts w:ascii="Cambria Math" w:hAnsi="Cambria Math"/>
+                  <w:sz w:val="20"/>
+                  <w:lang w:val="es-MX"/>
+                </w:rPr>
+                <m:t>s+</m:t>
+              </m:r>
+              <m:r>
+                <m:rPr>
+                  <m:sty m:val="p"/>
+                </m:rPr>
+                <w:rPr>
+                  <w:rFonts w:ascii="Cambria Math" w:hAnsi="Cambria Math"/>
+                  <w:sz w:val="20"/>
+                  <w:lang w:val="es-MX"/>
+                </w:rPr>
+                <m:t>1.04</m:t>
+              </m:r>
+              <m:r>
+                <m:rPr>
+                  <m:sty m:val="p"/>
+                </m:rPr>
+                <w:rPr>
+                  <w:rFonts w:ascii="Cambria Math" w:hAnsi="Cambria Math"/>
+                  <w:sz w:val="20"/>
+                  <w:lang w:val="es-MX"/>
+                </w:rPr>
+                <m:t>s</m:t>
               </m:r>
             </m:e>
           </m:d>
@@ -8494,7 +8558,51 @@
               <w:sz w:val="20"/>
               <w:lang w:val="es-MX"/>
             </w:rPr>
-            <m:t>=0.756666667s ≅0. 76s ≅0.80s</m:t>
+            <m:t>=</m:t>
+          </m:r>
+          <m:r>
+            <m:rPr>
+              <m:sty m:val="p"/>
+            </m:rPr>
+            <w:rPr>
+              <w:rFonts w:ascii="Cambria Math" w:hAnsi="Cambria Math"/>
+              <w:sz w:val="20"/>
+              <w:lang w:val="es-MX"/>
+            </w:rPr>
+            <m:t>1.056666667</m:t>
+          </m:r>
+          <m:r>
+            <m:rPr>
+              <m:sty m:val="p"/>
+            </m:rPr>
+            <w:rPr>
+              <w:rFonts w:ascii="Cambria Math" w:hAnsi="Cambria Math"/>
+              <w:sz w:val="20"/>
+              <w:lang w:val="es-MX"/>
+            </w:rPr>
+            <m:t>s ≅</m:t>
+          </m:r>
+          <m:r>
+            <m:rPr>
+              <m:sty m:val="p"/>
+            </m:rPr>
+            <w:rPr>
+              <w:rFonts w:ascii="Cambria Math" w:hAnsi="Cambria Math"/>
+              <w:sz w:val="20"/>
+              <w:lang w:val="es-MX"/>
+            </w:rPr>
+            <m:t>1.06</m:t>
+          </m:r>
+          <m:r>
+            <m:rPr>
+              <m:sty m:val="p"/>
+            </m:rPr>
+            <w:rPr>
+              <w:rFonts w:ascii="Cambria Math" w:hAnsi="Cambria Math"/>
+              <w:sz w:val="20"/>
+              <w:lang w:val="es-MX"/>
+            </w:rPr>
+            <m:t xml:space="preserve">s </m:t>
           </m:r>
         </m:oMath>
       </m:oMathPara>
@@ -8582,7 +8690,31 @@
                   <w:sz w:val="20"/>
                   <w:lang w:val="es-MX"/>
                 </w:rPr>
-                <m:t>0.79s-0.73s</m:t>
+                <m:t>1.08</m:t>
+              </m:r>
+              <m:r>
+                <w:rPr>
+                  <w:rFonts w:ascii="Cambria Math" w:hAnsi="Cambria Math"/>
+                  <w:sz w:val="20"/>
+                  <w:lang w:val="es-MX"/>
+                </w:rPr>
+                <m:t>s-</m:t>
+              </m:r>
+              <m:r>
+                <w:rPr>
+                  <w:rFonts w:ascii="Cambria Math" w:hAnsi="Cambria Math"/>
+                  <w:sz w:val="20"/>
+                  <w:lang w:val="es-MX"/>
+                </w:rPr>
+                <m:t>1.04</m:t>
+              </m:r>
+              <m:r>
+                <w:rPr>
+                  <w:rFonts w:ascii="Cambria Math" w:hAnsi="Cambria Math"/>
+                  <w:sz w:val="20"/>
+                  <w:lang w:val="es-MX"/>
+                </w:rPr>
+                <m:t>s</m:t>
               </m:r>
             </m:num>
             <m:den>
@@ -8602,7 +8734,23 @@
               <w:sz w:val="20"/>
               <w:lang w:val="es-MX"/>
             </w:rPr>
-            <m:t>=0.03s</m:t>
+            <m:t>=0.0</m:t>
+          </m:r>
+          <m:r>
+            <w:rPr>
+              <w:rFonts w:ascii="Cambria Math" w:hAnsi="Cambria Math"/>
+              <w:sz w:val="20"/>
+              <w:lang w:val="es-MX"/>
+            </w:rPr>
+            <m:t>2</m:t>
+          </m:r>
+          <m:r>
+            <w:rPr>
+              <w:rFonts w:ascii="Cambria Math" w:hAnsi="Cambria Math"/>
+              <w:sz w:val="20"/>
+              <w:lang w:val="es-MX"/>
+            </w:rPr>
+            <m:t>s</m:t>
           </m:r>
         </m:oMath>
       </m:oMathPara>
@@ -8630,7 +8778,39 @@
               <w:sz w:val="20"/>
               <w:lang w:val="es-MX"/>
             </w:rPr>
-            <m:t>t=0.76s ±0.03s</m:t>
+            <m:t>t=</m:t>
+          </m:r>
+          <m:r>
+            <w:rPr>
+              <w:rFonts w:ascii="Cambria Math" w:hAnsi="Cambria Math"/>
+              <w:sz w:val="20"/>
+              <w:lang w:val="es-MX"/>
+            </w:rPr>
+            <m:t>1.06</m:t>
+          </m:r>
+          <m:r>
+            <w:rPr>
+              <w:rFonts w:ascii="Cambria Math" w:hAnsi="Cambria Math"/>
+              <w:sz w:val="20"/>
+              <w:lang w:val="es-MX"/>
+            </w:rPr>
+            <m:t>s ±0.0</m:t>
+          </m:r>
+          <m:r>
+            <w:rPr>
+              <w:rFonts w:ascii="Cambria Math" w:hAnsi="Cambria Math"/>
+              <w:sz w:val="20"/>
+              <w:lang w:val="es-MX"/>
+            </w:rPr>
+            <m:t>2</m:t>
+          </m:r>
+          <m:r>
+            <w:rPr>
+              <w:rFonts w:ascii="Cambria Math" w:hAnsi="Cambria Math"/>
+              <w:sz w:val="20"/>
+              <w:lang w:val="es-MX"/>
+            </w:rPr>
+            <m:t>s</m:t>
           </m:r>
         </m:oMath>
       </m:oMathPara>
@@ -8774,7 +8954,23 @@
                   <w:sz w:val="20"/>
                   <w:lang w:val="es-MX"/>
                 </w:rPr>
-                <m:t>0.03s</m:t>
+                <m:t>0.0</m:t>
+              </m:r>
+              <m:r>
+                <w:rPr>
+                  <w:rFonts w:ascii="Cambria Math" w:hAnsi="Cambria Math"/>
+                  <w:sz w:val="20"/>
+                  <w:lang w:val="es-MX"/>
+                </w:rPr>
+                <m:t>2</m:t>
+              </m:r>
+              <m:r>
+                <w:rPr>
+                  <w:rFonts w:ascii="Cambria Math" w:hAnsi="Cambria Math"/>
+                  <w:sz w:val="20"/>
+                  <w:lang w:val="es-MX"/>
+                </w:rPr>
+                <m:t>s</m:t>
               </m:r>
             </m:num>
             <m:den>
@@ -8784,7 +8980,15 @@
                   <w:sz w:val="20"/>
                   <w:lang w:val="es-MX"/>
                 </w:rPr>
-                <m:t>0.76s</m:t>
+                <m:t>1.06</m:t>
+              </m:r>
+              <m:r>
+                <w:rPr>
+                  <w:rFonts w:ascii="Cambria Math" w:hAnsi="Cambria Math"/>
+                  <w:sz w:val="20"/>
+                  <w:lang w:val="es-MX"/>
+                </w:rPr>
+                <m:t>s</m:t>
               </m:r>
             </m:den>
           </m:f>
@@ -8794,7 +8998,84 @@
               <w:sz w:val="20"/>
               <w:lang w:val="es-MX"/>
             </w:rPr>
-            <m:t xml:space="preserve">=0.0394736842s ≅0.04s </m:t>
+            <m:t>=</m:t>
+          </m:r>
+          <m:r>
+            <w:rPr>
+              <w:rFonts w:ascii="Cambria Math" w:hAnsi="Cambria Math"/>
+              <w:sz w:val="20"/>
+              <w:lang w:val="es-MX"/>
+            </w:rPr>
+            <m:t>0.018867924</m:t>
+          </m:r>
+          <m:r>
+            <w:rPr>
+              <w:rFonts w:ascii="Cambria Math" w:hAnsi="Cambria Math"/>
+              <w:sz w:val="20"/>
+              <w:lang w:val="es-MX"/>
+            </w:rPr>
+            <m:t>s</m:t>
+          </m:r>
+        </m:oMath>
+      </m:oMathPara>
+    </w:p>
+    <w:p>
+      <w:pPr>
+        <w:rPr>
+          <w:sz w:val="20"/>
+          <w:lang w:val="es-MX"/>
+        </w:rPr>
+      </w:pPr>
+    </w:p>
+    <w:p>
+      <w:pPr>
+        <w:rPr>
+          <w:sz w:val="20"/>
+          <w:lang w:val="es-MX"/>
+        </w:rPr>
+      </w:pPr>
+      <m:oMathPara>
+        <m:oMath>
+          <m:r>
+            <m:rPr>
+              <m:sty m:val="p"/>
+            </m:rPr>
+            <w:rPr>
+              <w:rFonts w:ascii="Cambria Math" w:hAnsi="Cambria Math"/>
+              <w:sz w:val="20"/>
+              <w:lang w:val="es-MX"/>
+            </w:rPr>
+            <m:t>≅</m:t>
+          </m:r>
+          <m:r>
+            <m:rPr>
+              <m:sty m:val="p"/>
+            </m:rPr>
+            <w:rPr>
+              <w:rFonts w:ascii="Cambria Math" w:hAnsi="Cambria Math"/>
+              <w:sz w:val="20"/>
+              <w:lang w:val="es-MX"/>
+            </w:rPr>
+            <m:t>0.02</m:t>
+          </m:r>
+          <m:r>
+            <m:rPr>
+              <m:sty m:val="p"/>
+            </m:rPr>
+            <w:rPr>
+              <w:rFonts w:ascii="Cambria Math" w:hAnsi="Cambria Math"/>
+              <w:sz w:val="20"/>
+              <w:lang w:val="es-MX"/>
+            </w:rPr>
+            <m:t>s</m:t>
+          </m:r>
+          <m:r>
+            <w:rPr>
+              <w:rFonts w:ascii="Cambria Math" w:hAnsi="Cambria Math"/>
+              <w:sz w:val="20"/>
+              <w:lang w:val="es-MX"/>
+            </w:rPr>
+            <m:t xml:space="preserve">  </m:t>
           </m:r>
         </m:oMath>
       </m:oMathPara>
@@ -8854,7 +9135,33 @@
               <w:sz w:val="20"/>
               <w:lang w:val="es-MX"/>
             </w:rPr>
-            <m:t>=0.04s×100=4%</m:t>
+            <m:t>=0.02</m:t>
+          </m:r>
+          <m:r>
+            <w:rPr>
+              <w:rFonts w:ascii="Cambria Math" w:hAnsi="Cambria Math"/>
+              <w:sz w:val="20"/>
+              <w:lang w:val="es-MX"/>
+            </w:rPr>
+            <m:t>s×100=</m:t>
+          </m:r>
+          <m:r>
+            <w:rPr>
+              <w:rFonts w:ascii="Cambria Math" w:hAnsi="Cambria Math"/>
+              <w:sz w:val="20"/>
+              <w:lang w:val="es-MX"/>
+            </w:rPr>
+            <m:t>2</m:t>
+          </m:r>
+          <w:bookmarkStart w:id="0" w:name="_GoBack"/>
+          <w:bookmarkEnd w:id="0"/>
+          <m:r>
+            <w:rPr>
+              <w:rFonts w:ascii="Cambria Math" w:hAnsi="Cambria Math"/>
+              <w:sz w:val="20"/>
+              <w:lang w:val="es-MX"/>
+            </w:rPr>
+            <m:t>%</m:t>
           </m:r>
         </m:oMath>
       </m:oMathPara>
@@ -13007,7 +13314,7 @@
         <w:rStyle w:val="Nmerodepgina"/>
         <w:noProof/>
       </w:rPr>
-      <w:t>4</w:t>
+      <w:t>5</w:t>
     </w:r>
     <w:r>
       <w:rPr>
@@ -16554,11 +16861,11 @@
           <c:showPercent val="0"/>
           <c:showBubbleSize val="0"/>
         </c:dLbls>
-        <c:axId val="117170176"/>
-        <c:axId val="117172096"/>
+        <c:axId val="117118080"/>
+        <c:axId val="117120000"/>
       </c:scatterChart>
       <c:valAx>
-        <c:axId val="117170176"/>
+        <c:axId val="117118080"/>
         <c:scaling>
           <c:orientation val="minMax"/>
         </c:scaling>
@@ -16586,12 +16893,12 @@
         <c:majorTickMark val="none"/>
         <c:minorTickMark val="none"/>
         <c:tickLblPos val="nextTo"/>
-        <c:crossAx val="117172096"/>
+        <c:crossAx val="117120000"/>
         <c:crosses val="autoZero"/>
         <c:crossBetween val="midCat"/>
       </c:valAx>
       <c:valAx>
-        <c:axId val="117172096"/>
+        <c:axId val="117120000"/>
         <c:scaling>
           <c:orientation val="minMax"/>
         </c:scaling>
@@ -16619,7 +16926,7 @@
         <c:majorTickMark val="none"/>
         <c:minorTickMark val="none"/>
         <c:tickLblPos val="nextTo"/>
-        <c:crossAx val="117170176"/>
+        <c:crossAx val="117118080"/>
         <c:crosses val="autoZero"/>
         <c:crossBetween val="midCat"/>
       </c:valAx>
@@ -16803,11 +17110,11 @@
           <c:showPercent val="0"/>
           <c:showBubbleSize val="0"/>
         </c:dLbls>
-        <c:axId val="119368320"/>
-        <c:axId val="119378688"/>
+        <c:axId val="119365632"/>
+        <c:axId val="119367552"/>
       </c:scatterChart>
       <c:valAx>
-        <c:axId val="119368320"/>
+        <c:axId val="119365632"/>
         <c:scaling>
           <c:orientation val="minMax"/>
         </c:scaling>
@@ -16840,12 +17147,12 @@
         <c:majorTickMark val="none"/>
         <c:minorTickMark val="none"/>
         <c:tickLblPos val="nextTo"/>
-        <c:crossAx val="119378688"/>
+        <c:crossAx val="119367552"/>
         <c:crosses val="autoZero"/>
         <c:crossBetween val="midCat"/>
       </c:valAx>
       <c:valAx>
-        <c:axId val="119378688"/>
+        <c:axId val="119367552"/>
         <c:scaling>
           <c:orientation val="minMax"/>
         </c:scaling>
@@ -16878,7 +17185,7 @@
         <c:majorTickMark val="none"/>
         <c:minorTickMark val="none"/>
         <c:tickLblPos val="nextTo"/>
-        <c:crossAx val="119368320"/>
+        <c:crossAx val="119365632"/>
         <c:crosses val="autoZero"/>
         <c:crossBetween val="midCat"/>
       </c:valAx>
@@ -17241,7 +17548,7 @@
 </file>
 
 <file path=customXml/itemProps1.xml><?xml version="1.0" encoding="utf-8"?>
-<ds:datastoreItem xmlns:ds="http://schemas.openxmlformats.org/officeDocument/2006/customXml" ds:itemID="{AF1C3B31-10E5-4AE8-917C-117D152CA820}">
+<ds:datastoreItem xmlns:ds="http://schemas.openxmlformats.org/officeDocument/2006/customXml" ds:itemID="{A1C71B0B-BD3A-4497-9517-FF80A86217B5}">
   <ds:schemaRefs>
     <ds:schemaRef ds:uri="http://schemas.openxmlformats.org/officeDocument/2006/bibliography"/>
   </ds:schemaRefs>

</xml_diff>